<commit_message>
adds links to contact
</commit_message>
<xml_diff>
--- a/jason-toups-resume.docx
+++ b/jason-toups-resume.docx
@@ -30,18 +30,29 @@
         <w:t xml:space="preserve">Toups</w:t>
       </w:r>
     </w:p>
-    <w:bookmarkStart w:id="23" w:name="Xe5962c0ea242a8a0769203f603407904396dd14"/>
+    <w:bookmarkStart w:id="25" w:name="Xe5962c0ea242a8a0769203f603407904396dd14"/>
     <w:p>
       <w:pPr>
         <w:pStyle w:val="Heading5"/>
       </w:pPr>
-      <w:r>
-        <w:t xml:space="preserve">me@jasontoups.com .</w:t>
-      </w:r>
-      <w:r>
-        <w:t xml:space="preserve"> </w:t>
-      </w:r>
       <w:hyperlink r:id="rId20">
+        <w:r>
+          <w:rPr>
+            <w:rStyle w:val="Hyperlink"/>
+          </w:rPr>
+          <w:t xml:space="preserve">me@jasontoups.com</w:t>
+        </w:r>
+      </w:hyperlink>
+      <w:r>
+        <w:t xml:space="preserve"> </w:t>
+      </w:r>
+      <w:r>
+        <w:t xml:space="preserve">.</w:t>
+      </w:r>
+      <w:r>
+        <w:t xml:space="preserve"> </w:t>
+      </w:r>
+      <w:hyperlink r:id="rId21">
         <w:r>
           <w:rPr>
             <w:rStyle w:val="Hyperlink"/>
@@ -58,7 +69,7 @@
       <w:r>
         <w:t xml:space="preserve"> </w:t>
       </w:r>
-      <w:hyperlink r:id="rId21">
+      <w:hyperlink r:id="rId22">
         <w:r>
           <w:rPr>
             <w:rStyle w:val="Hyperlink"/>
@@ -75,7 +86,7 @@
       <w:r>
         <w:t xml:space="preserve"> </w:t>
       </w:r>
-      <w:hyperlink r:id="rId22">
+      <w:hyperlink r:id="rId23">
         <w:r>
           <w:rPr>
             <w:rStyle w:val="Hyperlink"/>
@@ -87,11 +98,22 @@
         <w:t xml:space="preserve"> </w:t>
       </w:r>
       <w:r>
-        <w:t xml:space="preserve">. 404.625.6530</w:t>
-      </w:r>
-    </w:p>
-    <w:bookmarkEnd w:id="23"/>
-    <w:bookmarkStart w:id="24" w:name="Xf7e15ea7d96d8a9ffd434f39be16d76ed6144ec"/>
+        <w:t xml:space="preserve">.</w:t>
+      </w:r>
+      <w:r>
+        <w:t xml:space="preserve"> </w:t>
+      </w:r>
+      <w:hyperlink r:id="rId24">
+        <w:r>
+          <w:rPr>
+            <w:rStyle w:val="Hyperlink"/>
+          </w:rPr>
+          <w:t xml:space="preserve">404.625.6530</w:t>
+        </w:r>
+      </w:hyperlink>
+    </w:p>
+    <w:bookmarkEnd w:id="25"/>
+    <w:bookmarkStart w:id="26" w:name="Xf7e15ea7d96d8a9ffd434f39be16d76ed6144ec"/>
     <w:p>
       <w:pPr>
         <w:pStyle w:val="Heading5"/>
@@ -100,8 +122,8 @@
         <w:t xml:space="preserve">Frontend Engineer, with over 15 years of Software Production experience, including Engineering, Testing &amp; UI/UX Design</w:t>
       </w:r>
     </w:p>
-    <w:bookmarkEnd w:id="24"/>
-    <w:bookmarkStart w:id="25" w:name="technical-skills"/>
+    <w:bookmarkEnd w:id="26"/>
+    <w:bookmarkStart w:id="27" w:name="technical-skills"/>
     <w:p>
       <w:pPr>
         <w:pStyle w:val="Heading2"/>
@@ -189,8 +211,8 @@
         </w:tc>
       </w:tr>
     </w:tbl>
-    <w:bookmarkEnd w:id="25"/>
-    <w:bookmarkStart w:id="29" w:name="work-experience"/>
+    <w:bookmarkEnd w:id="27"/>
+    <w:bookmarkStart w:id="31" w:name="work-experience"/>
     <w:p>
       <w:pPr>
         <w:pStyle w:val="Heading2"/>
@@ -199,7 +221,7 @@
         <w:t xml:space="preserve">Work Experience</w:t>
       </w:r>
     </w:p>
-    <w:bookmarkStart w:id="26" w:name="X163b9e5df2e9821646c7e8364b54d5474b1a00e"/>
+    <w:bookmarkStart w:id="28" w:name="X163b9e5df2e9821646c7e8364b54d5474b1a00e"/>
     <w:p>
       <w:pPr>
         <w:pStyle w:val="Heading3"/>
@@ -322,8 +344,8 @@
         <w:t xml:space="preserve">TypeScript · Angular · RxJS · Technical Documentation · Training · JavaScript</w:t>
       </w:r>
     </w:p>
-    <w:bookmarkEnd w:id="26"/>
-    <w:bookmarkStart w:id="27" w:name="X2b1a297f24bf39bec4b28354449bc7191464c1f"/>
+    <w:bookmarkEnd w:id="28"/>
+    <w:bookmarkStart w:id="29" w:name="X2b1a297f24bf39bec4b28354449bc7191464c1f"/>
     <w:p>
       <w:pPr>
         <w:pStyle w:val="Heading3"/>
@@ -446,8 +468,8 @@
         <w:t xml:space="preserve">Javascript · Vue · SASS · NodeJS · Shell · Markdown · Adobe Experience Manager</w:t>
       </w:r>
     </w:p>
-    <w:bookmarkEnd w:id="27"/>
-    <w:bookmarkStart w:id="28" w:name="X45f60e0634f4c0fb8320d5f6a6e30ea0f7c7377"/>
+    <w:bookmarkEnd w:id="29"/>
+    <w:bookmarkStart w:id="30" w:name="X45f60e0634f4c0fb8320d5f6a6e30ea0f7c7377"/>
     <w:p>
       <w:pPr>
         <w:pStyle w:val="Heading3"/>
@@ -578,9 +600,9 @@
         <w:t xml:space="preserve">Additional Work Experience Provided Upon Request &amp; Linked In Profile</w:t>
       </w:r>
     </w:p>
-    <w:bookmarkEnd w:id="28"/>
-    <w:bookmarkEnd w:id="29"/>
-    <w:bookmarkStart w:id="30" w:name="education"/>
+    <w:bookmarkEnd w:id="30"/>
+    <w:bookmarkEnd w:id="31"/>
+    <w:bookmarkStart w:id="32" w:name="education"/>
     <w:p>
       <w:pPr>
         <w:pStyle w:val="Heading2"/>
@@ -601,7 +623,7 @@
         <w:t xml:space="preserve">University of New Orleans / BA Philosophy</w:t>
       </w:r>
     </w:p>
-    <w:bookmarkEnd w:id="30"/>
+    <w:bookmarkEnd w:id="32"/>
     <w:sectPr/>
   </w:body>
 </w:document>

</xml_diff>

<commit_message>
updates to software engineer
</commit_message>
<xml_diff>
--- a/jason-toups-resume.docx
+++ b/jason-toups-resume.docx
@@ -113,13 +113,13 @@
       </w:hyperlink>
     </w:p>
     <w:bookmarkEnd w:id="25"/>
-    <w:bookmarkStart w:id="26" w:name="Xf7e15ea7d96d8a9ffd434f39be16d76ed6144ec"/>
+    <w:bookmarkStart w:id="26" w:name="X0e201846d26ecde26b31a9c0e0951fe52c33873"/>
     <w:p>
       <w:pPr>
         <w:pStyle w:val="Heading5"/>
       </w:pPr>
       <w:r>
-        <w:t xml:space="preserve">Frontend Engineer, with over 15 years of Software Production experience, including Engineering, Testing &amp; UI/UX Design</w:t>
+        <w:t xml:space="preserve">Software Engineer, with over 15 years of Software Production experience, including Engineering, Testing &amp; UI/UX Design</w:t>
       </w:r>
     </w:p>
     <w:bookmarkEnd w:id="26"/>

</xml_diff>

<commit_message>
resume update with more work history
</commit_message>
<xml_diff>
--- a/jason-toups-resume.docx
+++ b/jason-toups-resume.docx
@@ -172,7 +172,7 @@
               <w:jc w:val="center"/>
             </w:pPr>
             <w:r>
-              <w:t xml:space="preserve">Javascript · Typescript · Angular · RxJS · Markdown · React · React-Redux · React-Thunk · Vue · Shell · HTML · CSS · Sass · JQuery · Docker</w:t>
+              <w:t xml:space="preserve">Javascript · Typescript · Angular · React · React-Redux · React-Hooks · Vue · RxJS · Markdown · Shell · HTML · CSS · Sass · JQuery · Docker</w:t>
             </w:r>
           </w:p>
         </w:tc>
@@ -212,7 +212,7 @@
       </w:tr>
     </w:tbl>
     <w:bookmarkEnd w:id="27"/>
-    <w:bookmarkStart w:id="31" w:name="work-experience"/>
+    <w:bookmarkStart w:id="36" w:name="work-experience"/>
     <w:p>
       <w:pPr>
         <w:pStyle w:val="Heading2"/>
@@ -221,13 +221,13 @@
         <w:t xml:space="preserve">Work Experience</w:t>
       </w:r>
     </w:p>
-    <w:bookmarkStart w:id="28" w:name="X163b9e5df2e9821646c7e8364b54d5474b1a00e"/>
+    <w:bookmarkStart w:id="28" w:name="X6f6c515e9a846391196e28cbcef2adeadc99ef3"/>
     <w:p>
       <w:pPr>
         <w:pStyle w:val="Heading3"/>
       </w:pPr>
       <w:r>
-        <w:t xml:space="preserve">Bill : Front End Engineer / Jul 2022 - Dec 2023 / San Jose / Remote</w:t>
+        <w:t xml:space="preserve">Bill : Sr. Front End Engineer / Jul 2022 - Dec 2023 / San Jose</w:t>
       </w:r>
     </w:p>
     <w:p>
@@ -335,7 +335,7 @@
           <w:bCs/>
           <w:b/>
         </w:rPr>
-        <w:t xml:space="preserve">Technologies used:</w:t>
+        <w:t xml:space="preserve">Skills:</w:t>
       </w:r>
       <w:r>
         <w:t xml:space="preserve"> </w:t>
@@ -345,13 +345,13 @@
       </w:r>
     </w:p>
     <w:bookmarkEnd w:id="28"/>
-    <w:bookmarkStart w:id="29" w:name="X2b1a297f24bf39bec4b28354449bc7191464c1f"/>
+    <w:bookmarkStart w:id="29" w:name="X9c2393453ff7bac6ca60c1c06f0526e5baa527e"/>
     <w:p>
       <w:pPr>
         <w:pStyle w:val="Heading3"/>
       </w:pPr>
       <w:r>
-        <w:t xml:space="preserve">Williams Sonoma Inc : Front End Engineer / April 2021 - June 2022 / San Francisco / Remote</w:t>
+        <w:t xml:space="preserve">Williams Sonoma Inc : Front End Engineer / April 2021 - June 2022 / San Francisco</w:t>
       </w:r>
     </w:p>
     <w:p>
@@ -459,7 +459,7 @@
           <w:bCs/>
           <w:b/>
         </w:rPr>
-        <w:t xml:space="preserve">Technologies used:</w:t>
+        <w:t xml:space="preserve">Skills:</w:t>
       </w:r>
       <w:r>
         <w:t xml:space="preserve"> </w:t>
@@ -469,13 +469,13 @@
       </w:r>
     </w:p>
     <w:bookmarkEnd w:id="29"/>
-    <w:bookmarkStart w:id="30" w:name="X45f60e0634f4c0fb8320d5f6a6e30ea0f7c7377"/>
+    <w:bookmarkStart w:id="30" w:name="Xf090a467aff7f11165d73ba4d0dcea90da1b675"/>
     <w:p>
       <w:pPr>
         <w:pStyle w:val="Heading3"/>
       </w:pPr>
       <w:r>
-        <w:t xml:space="preserve">NewlyWords : Front End Engineer / San Francisco / Oct 2020 - April 2021 / Remote</w:t>
+        <w:t xml:space="preserve">NewlyWords : Front End Engineer / San Francisco / Oct 2020 - April 2021</w:t>
       </w:r>
     </w:p>
     <w:p>
@@ -583,7 +583,7 @@
           <w:bCs/>
           <w:b/>
         </w:rPr>
-        <w:t xml:space="preserve">Technologies used:</w:t>
+        <w:t xml:space="preserve">Skills:</w:t>
       </w:r>
       <w:r>
         <w:t xml:space="preserve"> </w:t>
@@ -592,6 +592,560 @@
         <w:t xml:space="preserve">Javascript · React · Ruby · Shell · Markdown · Adobe Experience Manager</w:t>
       </w:r>
     </w:p>
+    <w:bookmarkEnd w:id="30"/>
+    <w:bookmarkStart w:id="31" w:name="Xc7e075fbde0b69b97e1462cfa26c955100bd6de"/>
+    <w:p>
+      <w:pPr>
+        <w:pStyle w:val="Heading3"/>
+      </w:pPr>
+      <w:r>
+        <w:t xml:space="preserve">Hawaii United Okinawa Association : Front End Engineer / San Francisco / Apr 2020 - Oct 2020</w:t>
+      </w:r>
+    </w:p>
+    <w:p>
+      <w:pPr>
+        <w:pStyle w:val="FirstParagraph"/>
+      </w:pPr>
+      <w:r>
+        <w:t xml:space="preserve">HUOA is a philanthropic organization dedicated to cultural exchange between Hawaii &amp; Japan.</w:t>
+      </w:r>
+    </w:p>
+    <w:p>
+      <w:pPr>
+        <w:numPr>
+          <w:ilvl w:val="0"/>
+          <w:numId w:val="1004"/>
+        </w:numPr>
+        <w:pStyle w:val="Compact"/>
+      </w:pPr>
+      <w:r>
+        <w:rPr>
+          <w:bCs/>
+          <w:b/>
+        </w:rPr>
+        <w:t xml:space="preserve">Refactored</w:t>
+      </w:r>
+      <w:r>
+        <w:t xml:space="preserve"> </w:t>
+      </w:r>
+      <w:r>
+        <w:t xml:space="preserve">existing static HUOA site to a dynamic React site, using Wordpress on the backend.</w:t>
+      </w:r>
+    </w:p>
+    <w:p>
+      <w:pPr>
+        <w:numPr>
+          <w:ilvl w:val="0"/>
+          <w:numId w:val="1004"/>
+        </w:numPr>
+        <w:pStyle w:val="Compact"/>
+      </w:pPr>
+      <w:r>
+        <w:rPr>
+          <w:bCs/>
+          <w:b/>
+        </w:rPr>
+        <w:t xml:space="preserve">Built</w:t>
+      </w:r>
+      <w:r>
+        <w:t xml:space="preserve"> </w:t>
+      </w:r>
+      <w:r>
+        <w:t xml:space="preserve">reuable containers &amp; components that were used across the site.</w:t>
+      </w:r>
+    </w:p>
+    <w:p>
+      <w:pPr>
+        <w:numPr>
+          <w:ilvl w:val="0"/>
+          <w:numId w:val="1004"/>
+        </w:numPr>
+        <w:pStyle w:val="Compact"/>
+      </w:pPr>
+      <w:r>
+        <w:rPr>
+          <w:bCs/>
+          <w:b/>
+        </w:rPr>
+        <w:t xml:space="preserve">Engineered</w:t>
+      </w:r>
+      <w:r>
+        <w:t xml:space="preserve"> </w:t>
+      </w:r>
+      <w:r>
+        <w:t xml:space="preserve">custom Hooks to handle State between multiple components.</w:t>
+      </w:r>
+    </w:p>
+    <w:p>
+      <w:pPr>
+        <w:pStyle w:val="FirstParagraph"/>
+      </w:pPr>
+      <w:r>
+        <w:rPr>
+          <w:bCs/>
+          <w:b/>
+        </w:rPr>
+        <w:t xml:space="preserve">Skills:</w:t>
+      </w:r>
+      <w:r>
+        <w:t xml:space="preserve"> </w:t>
+      </w:r>
+      <w:r>
+        <w:t xml:space="preserve">JavaScript · React · Hooks · Sass · Technical Documentation · Training</w:t>
+      </w:r>
+    </w:p>
+    <w:bookmarkEnd w:id="31"/>
+    <w:bookmarkStart w:id="32" w:name="X8bb07a0fb85748a673338a1c4ac653a290ccfc7"/>
+    <w:p>
+      <w:pPr>
+        <w:pStyle w:val="Heading3"/>
+      </w:pPr>
+      <w:r>
+        <w:t xml:space="preserve">LifeStreet : Sr. Product Designer / San Francisco / Sep 2017 - Oct 2019</w:t>
+      </w:r>
+    </w:p>
+    <w:p>
+      <w:pPr>
+        <w:pStyle w:val="FirstParagraph"/>
+      </w:pPr>
+      <w:r>
+        <w:t xml:space="preserve">Designed mobile marketing materials for the engineering, creative, and marketing teams.</w:t>
+      </w:r>
+    </w:p>
+    <w:p>
+      <w:pPr>
+        <w:numPr>
+          <w:ilvl w:val="0"/>
+          <w:numId w:val="1005"/>
+        </w:numPr>
+        <w:pStyle w:val="Compact"/>
+      </w:pPr>
+      <w:r>
+        <w:rPr>
+          <w:bCs/>
+          <w:b/>
+        </w:rPr>
+        <w:t xml:space="preserve">Engineered</w:t>
+      </w:r>
+      <w:r>
+        <w:t xml:space="preserve"> </w:t>
+      </w:r>
+      <w:r>
+        <w:t xml:space="preserve">HTML playable ads in Javascript, with Adobe Animate for clients.</w:t>
+      </w:r>
+    </w:p>
+    <w:p>
+      <w:pPr>
+        <w:numPr>
+          <w:ilvl w:val="0"/>
+          <w:numId w:val="1005"/>
+        </w:numPr>
+        <w:pStyle w:val="Compact"/>
+      </w:pPr>
+      <w:r>
+        <w:rPr>
+          <w:bCs/>
+          <w:b/>
+        </w:rPr>
+        <w:t xml:space="preserve">Created</w:t>
+      </w:r>
+      <w:r>
+        <w:t xml:space="preserve"> </w:t>
+      </w:r>
+      <w:r>
+        <w:t xml:space="preserve">Sketch to Zeplin playable ad production workflow, to design mockups and storyboards for ad approval, and CSS for engineers.</w:t>
+      </w:r>
+    </w:p>
+    <w:p>
+      <w:pPr>
+        <w:numPr>
+          <w:ilvl w:val="0"/>
+          <w:numId w:val="1005"/>
+        </w:numPr>
+        <w:pStyle w:val="Compact"/>
+      </w:pPr>
+      <w:r>
+        <w:rPr>
+          <w:bCs/>
+          <w:b/>
+        </w:rPr>
+        <w:t xml:space="preserve">Upgraded</w:t>
+      </w:r>
+      <w:r>
+        <w:t xml:space="preserve"> </w:t>
+      </w:r>
+      <w:r>
+        <w:t xml:space="preserve">client assets with self-designed elements, that were approved by advertisers including Disney, Warner Brothers &amp; King, for their Frozen, Harry Potter, and Candy Crush IPs.</w:t>
+      </w:r>
+    </w:p>
+    <w:p>
+      <w:pPr>
+        <w:numPr>
+          <w:ilvl w:val="0"/>
+          <w:numId w:val="1005"/>
+        </w:numPr>
+        <w:pStyle w:val="Compact"/>
+      </w:pPr>
+      <w:r>
+        <w:rPr>
+          <w:bCs/>
+          <w:b/>
+        </w:rPr>
+        <w:t xml:space="preserve">Implemented</w:t>
+      </w:r>
+      <w:r>
+        <w:t xml:space="preserve"> </w:t>
+      </w:r>
+      <w:r>
+        <w:t xml:space="preserve">Responsive Design solution that consistently generated lift across all existing playable ads, and became an engineering standard.</w:t>
+      </w:r>
+    </w:p>
+    <w:p>
+      <w:pPr>
+        <w:pStyle w:val="FirstParagraph"/>
+      </w:pPr>
+      <w:r>
+        <w:rPr>
+          <w:bCs/>
+          <w:b/>
+        </w:rPr>
+        <w:t xml:space="preserve">Skills:</w:t>
+      </w:r>
+      <w:r>
+        <w:t xml:space="preserve"> </w:t>
+      </w:r>
+      <w:r>
+        <w:t xml:space="preserve">JavaScript · Figma · UI/UX · User Interface Design · Technical Documentation · Training</w:t>
+      </w:r>
+    </w:p>
+    <w:bookmarkEnd w:id="32"/>
+    <w:bookmarkStart w:id="33" w:name="X8a4e721979ee4a34975c2ba280128ff485efd7f"/>
+    <w:p>
+      <w:pPr>
+        <w:pStyle w:val="Heading3"/>
+      </w:pPr>
+      <w:r>
+        <w:t xml:space="preserve">Chartboost : Product Designer / San Francisco / Feb 2017 - Aug 2017</w:t>
+      </w:r>
+    </w:p>
+    <w:p>
+      <w:pPr>
+        <w:pStyle w:val="FirstParagraph"/>
+      </w:pPr>
+      <w:r>
+        <w:t xml:space="preserve">Produced playable ads, while coordinating the production in JIRA, spanning three global regions, four outsourced development studios, and a team of internal engineers.</w:t>
+      </w:r>
+    </w:p>
+    <w:p>
+      <w:pPr>
+        <w:numPr>
+          <w:ilvl w:val="0"/>
+          <w:numId w:val="1006"/>
+        </w:numPr>
+        <w:pStyle w:val="Compact"/>
+      </w:pPr>
+      <w:r>
+        <w:rPr>
+          <w:bCs/>
+          <w:b/>
+        </w:rPr>
+        <w:t xml:space="preserve">Designed</w:t>
+      </w:r>
+      <w:r>
+        <w:t xml:space="preserve"> </w:t>
+      </w:r>
+      <w:r>
+        <w:t xml:space="preserve">UI/UX storyboards for free-to-play playable ads in Sketch, to send to advertisers for approval and engineering to build the ads.</w:t>
+      </w:r>
+    </w:p>
+    <w:p>
+      <w:pPr>
+        <w:numPr>
+          <w:ilvl w:val="0"/>
+          <w:numId w:val="1006"/>
+        </w:numPr>
+        <w:pStyle w:val="Compact"/>
+      </w:pPr>
+      <w:r>
+        <w:rPr>
+          <w:bCs/>
+          <w:b/>
+        </w:rPr>
+        <w:t xml:space="preserve">Scaled</w:t>
+      </w:r>
+      <w:r>
+        <w:t xml:space="preserve"> </w:t>
+      </w:r>
+      <w:r>
+        <w:t xml:space="preserve">the production of playables 170% in the first 2 months.</w:t>
+      </w:r>
+    </w:p>
+    <w:p>
+      <w:pPr>
+        <w:numPr>
+          <w:ilvl w:val="0"/>
+          <w:numId w:val="1006"/>
+        </w:numPr>
+        <w:pStyle w:val="Compact"/>
+      </w:pPr>
+      <w:r>
+        <w:rPr>
+          <w:bCs/>
+          <w:b/>
+        </w:rPr>
+        <w:t xml:space="preserve">Iterated</w:t>
+      </w:r>
+      <w:r>
+        <w:t xml:space="preserve"> </w:t>
+      </w:r>
+      <w:r>
+        <w:t xml:space="preserve">existing ads with A/B testing, tracked and reported results from Metamarkets data to all stakeholders.</w:t>
+      </w:r>
+    </w:p>
+    <w:p>
+      <w:pPr>
+        <w:pStyle w:val="FirstParagraph"/>
+      </w:pPr>
+      <w:r>
+        <w:rPr>
+          <w:bCs/>
+          <w:b/>
+        </w:rPr>
+        <w:t xml:space="preserve">Skills:</w:t>
+      </w:r>
+      <w:r>
+        <w:t xml:space="preserve"> </w:t>
+      </w:r>
+      <w:r>
+        <w:t xml:space="preserve">Sketch App · UI/UX · User Interface Design · Product Development · Technical Documentation · Training</w:t>
+      </w:r>
+    </w:p>
+    <w:bookmarkEnd w:id="33"/>
+    <w:bookmarkStart w:id="34" w:name="X61756a41cc2b6a52de71ccb00b398ba0752f79d"/>
+    <w:p>
+      <w:pPr>
+        <w:pStyle w:val="Heading3"/>
+      </w:pPr>
+      <w:r>
+        <w:t xml:space="preserve">Chartboost : Sr. Quality Engineering Lead / San Francisco / May 2015 - Jan 2016</w:t>
+      </w:r>
+    </w:p>
+    <w:p>
+      <w:pPr>
+        <w:pStyle w:val="FirstParagraph"/>
+      </w:pPr>
+      <w:r>
+        <w:t xml:space="preserve">Tested Chartboost SDKs for iOS, Android &amp; Unity for release.</w:t>
+      </w:r>
+    </w:p>
+    <w:p>
+      <w:pPr>
+        <w:numPr>
+          <w:ilvl w:val="0"/>
+          <w:numId w:val="1007"/>
+        </w:numPr>
+        <w:pStyle w:val="Compact"/>
+      </w:pPr>
+      <w:r>
+        <w:rPr>
+          <w:bCs/>
+          <w:b/>
+        </w:rPr>
+        <w:t xml:space="preserve">Wrote</w:t>
+      </w:r>
+      <w:r>
+        <w:t xml:space="preserve"> </w:t>
+      </w:r>
+      <w:r>
+        <w:t xml:space="preserve">automation test scripts in Python, using PyTest and Selenium with the Appium framework.</w:t>
+      </w:r>
+    </w:p>
+    <w:p>
+      <w:pPr>
+        <w:numPr>
+          <w:ilvl w:val="0"/>
+          <w:numId w:val="1007"/>
+        </w:numPr>
+        <w:pStyle w:val="Compact"/>
+      </w:pPr>
+      <w:r>
+        <w:rPr>
+          <w:bCs/>
+          <w:b/>
+        </w:rPr>
+        <w:t xml:space="preserve">Ran</w:t>
+      </w:r>
+      <w:r>
+        <w:t xml:space="preserve"> </w:t>
+      </w:r>
+      <w:r>
+        <w:t xml:space="preserve">&amp; Maintained build scripts to create release builds, with Jenkins.</w:t>
+      </w:r>
+    </w:p>
+    <w:p>
+      <w:pPr>
+        <w:numPr>
+          <w:ilvl w:val="0"/>
+          <w:numId w:val="1007"/>
+        </w:numPr>
+        <w:pStyle w:val="Compact"/>
+      </w:pPr>
+      <w:r>
+        <w:rPr>
+          <w:bCs/>
+          <w:b/>
+        </w:rPr>
+        <w:t xml:space="preserve">Tested</w:t>
+      </w:r>
+      <w:r>
+        <w:t xml:space="preserve"> </w:t>
+      </w:r>
+      <w:r>
+        <w:t xml:space="preserve">the features going into the SDK, using Charles Proxy testing to inject responses from the server to the SDK.</w:t>
+      </w:r>
+    </w:p>
+    <w:p>
+      <w:pPr>
+        <w:pStyle w:val="FirstParagraph"/>
+      </w:pPr>
+      <w:r>
+        <w:rPr>
+          <w:bCs/>
+          <w:b/>
+        </w:rPr>
+        <w:t xml:space="preserve">Skills:</w:t>
+      </w:r>
+      <w:r>
+        <w:t xml:space="preserve"> </w:t>
+      </w:r>
+      <w:r>
+        <w:t xml:space="preserve">Python · PyTest · Selenium · Appium · Team Leadership · Technical Documentation · Training · Quality Assurance</w:t>
+      </w:r>
+    </w:p>
+    <w:bookmarkEnd w:id="34"/>
+    <w:bookmarkStart w:id="35" w:name="Xf3e81e530b9dceb2a2b240342264c3e5bdbc684"/>
+    <w:p>
+      <w:pPr>
+        <w:pStyle w:val="Heading3"/>
+      </w:pPr>
+      <w:r>
+        <w:t xml:space="preserve">Kixeye : Mobile Quality Engineering Lead / San Francisco / Feb 2013 - Jan 2015</w:t>
+      </w:r>
+    </w:p>
+    <w:p>
+      <w:pPr>
+        <w:pStyle w:val="FirstParagraph"/>
+      </w:pPr>
+      <w:r>
+        <w:t xml:space="preserve">Prepared two mobile free-to-play games for App Store submission, from tentpole Kixeye IP, and contributed several level designs for War Commander Mobile in Unity.</w:t>
+      </w:r>
+    </w:p>
+    <w:p>
+      <w:pPr>
+        <w:numPr>
+          <w:ilvl w:val="0"/>
+          <w:numId w:val="1008"/>
+        </w:numPr>
+        <w:pStyle w:val="Compact"/>
+      </w:pPr>
+      <w:r>
+        <w:rPr>
+          <w:bCs/>
+          <w:b/>
+        </w:rPr>
+        <w:t xml:space="preserve">Wrote</w:t>
+      </w:r>
+      <w:r>
+        <w:t xml:space="preserve"> </w:t>
+      </w:r>
+      <w:r>
+        <w:t xml:space="preserve">Javascript mobile automation testing scripts with the Monkeytalk platform.</w:t>
+      </w:r>
+    </w:p>
+    <w:p>
+      <w:pPr>
+        <w:numPr>
+          <w:ilvl w:val="0"/>
+          <w:numId w:val="1008"/>
+        </w:numPr>
+        <w:pStyle w:val="Compact"/>
+      </w:pPr>
+      <w:r>
+        <w:rPr>
+          <w:bCs/>
+          <w:b/>
+        </w:rPr>
+        <w:t xml:space="preserve">Managed</w:t>
+      </w:r>
+      <w:r>
+        <w:t xml:space="preserve"> </w:t>
+      </w:r>
+      <w:r>
+        <w:t xml:space="preserve">testing responsibilities for internal and external testing teams.</w:t>
+      </w:r>
+    </w:p>
+    <w:p>
+      <w:pPr>
+        <w:numPr>
+          <w:ilvl w:val="0"/>
+          <w:numId w:val="1008"/>
+        </w:numPr>
+        <w:pStyle w:val="Compact"/>
+      </w:pPr>
+      <w:r>
+        <w:rPr>
+          <w:bCs/>
+          <w:b/>
+        </w:rPr>
+        <w:t xml:space="preserve">Standardized</w:t>
+      </w:r>
+      <w:r>
+        <w:t xml:space="preserve"> </w:t>
+      </w:r>
+      <w:r>
+        <w:t xml:space="preserve">Feature Progress Reporting and Feature Progress JIRA dashboards across the Quality team.</w:t>
+      </w:r>
+    </w:p>
+    <w:p>
+      <w:pPr>
+        <w:numPr>
+          <w:ilvl w:val="0"/>
+          <w:numId w:val="1008"/>
+        </w:numPr>
+        <w:pStyle w:val="Compact"/>
+      </w:pPr>
+      <w:r>
+        <w:rPr>
+          <w:bCs/>
+          <w:b/>
+        </w:rPr>
+        <w:t xml:space="preserve">Reported</w:t>
+      </w:r>
+      <w:r>
+        <w:t xml:space="preserve"> </w:t>
+      </w:r>
+      <w:r>
+        <w:t xml:space="preserve">testing and game feature progress to Product team and stakeholders.</w:t>
+      </w:r>
+    </w:p>
+    <w:p>
+      <w:pPr>
+        <w:pStyle w:val="FirstParagraph"/>
+      </w:pPr>
+      <w:r>
+        <w:rPr>
+          <w:bCs/>
+          <w:b/>
+        </w:rPr>
+        <w:t xml:space="preserve">Skills:</w:t>
+      </w:r>
+      <w:r>
+        <w:t xml:space="preserve"> </w:t>
+      </w:r>
+      <w:r>
+        <w:t xml:space="preserve">Javascript · Monkeytalk · Team Leadership · Technical Documentation · Training · Quality Assurance</w:t>
+      </w:r>
+    </w:p>
     <w:p>
       <w:pPr>
         <w:pStyle w:val="BlockText"/>
@@ -600,9 +1154,9 @@
         <w:t xml:space="preserve">Additional Work Experience Provided Upon Request &amp; Linked In Profile</w:t>
       </w:r>
     </w:p>
-    <w:bookmarkEnd w:id="30"/>
-    <w:bookmarkEnd w:id="31"/>
-    <w:bookmarkStart w:id="32" w:name="education"/>
+    <w:bookmarkEnd w:id="35"/>
+    <w:bookmarkEnd w:id="36"/>
+    <w:bookmarkStart w:id="37" w:name="education"/>
     <w:p>
       <w:pPr>
         <w:pStyle w:val="Heading2"/>
@@ -623,7 +1177,7 @@
         <w:t xml:space="preserve">University of New Orleans / BA Philosophy</w:t>
       </w:r>
     </w:p>
-    <w:bookmarkEnd w:id="32"/>
+    <w:bookmarkEnd w:id="37"/>
     <w:sectPr/>
   </w:body>
 </w:document>
@@ -816,6 +1370,21 @@
     <w:abstractNumId w:val="991"/>
   </w:num>
   <w:num w:numId="1003">
+    <w:abstractNumId w:val="991"/>
+  </w:num>
+  <w:num w:numId="1004">
+    <w:abstractNumId w:val="991"/>
+  </w:num>
+  <w:num w:numId="1005">
+    <w:abstractNumId w:val="991"/>
+  </w:num>
+  <w:num w:numId="1006">
+    <w:abstractNumId w:val="991"/>
+  </w:num>
+  <w:num w:numId="1007">
+    <w:abstractNumId w:val="991"/>
+  </w:num>
+  <w:num w:numId="1008">
     <w:abstractNumId w:val="991"/>
   </w:num>
 </w:numbering>

</xml_diff>

<commit_message>
resume update with About section
</commit_message>
<xml_diff>
--- a/jason-toups-resume.docx
+++ b/jason-toups-resume.docx
@@ -1178,6 +1178,164 @@
       </w:r>
     </w:p>
     <w:bookmarkEnd w:id="37"/>
+    <w:bookmarkStart w:id="39" w:name="about"/>
+    <w:p>
+      <w:pPr>
+        <w:pStyle w:val="Heading2"/>
+      </w:pPr>
+      <w:r>
+        <w:t xml:space="preserve">About</w:t>
+      </w:r>
+    </w:p>
+    <w:p>
+      <w:pPr>
+        <w:pStyle w:val="FirstParagraph"/>
+      </w:pPr>
+      <w:r>
+        <w:rPr>
+          <w:iCs/>
+          <w:i/>
+        </w:rPr>
+        <w:t xml:space="preserve">This resume</w:t>
+      </w:r>
+      <w:r>
+        <w:t xml:space="preserve"> </w:t>
+      </w:r>
+      <w:r>
+        <w:t xml:space="preserve">was</w:t>
+      </w:r>
+      <w:r>
+        <w:t xml:space="preserve"> </w:t>
+      </w:r>
+      <w:r>
+        <w:rPr>
+          <w:bCs/>
+          <w:b/>
+        </w:rPr>
+        <w:t xml:space="preserve">written in Markdown</w:t>
+      </w:r>
+      <w:r>
+        <w:t xml:space="preserve">, and</w:t>
+      </w:r>
+      <w:r>
+        <w:t xml:space="preserve"> </w:t>
+      </w:r>
+      <w:r>
+        <w:rPr>
+          <w:bCs/>
+          <w:b/>
+        </w:rPr>
+        <w:t xml:space="preserve">styled with CSS</w:t>
+      </w:r>
+      <w:r>
+        <w:t xml:space="preserve">, using the</w:t>
+      </w:r>
+      <w:r>
+        <w:t xml:space="preserve"> </w:t>
+      </w:r>
+      <w:r>
+        <w:rPr>
+          <w:rStyle w:val="VerbatimChar"/>
+        </w:rPr>
+        <w:t xml:space="preserve">Markdown Resume</w:t>
+      </w:r>
+      <w:r>
+        <w:t xml:space="preserve"> </w:t>
+      </w:r>
+      <w:r>
+        <w:t xml:space="preserve">project I built myself.</w:t>
+      </w:r>
+    </w:p>
+    <w:p>
+      <w:pPr>
+        <w:pStyle w:val="BodyText"/>
+      </w:pPr>
+      <w:r>
+        <w:t xml:space="preserve">With a simple</w:t>
+      </w:r>
+      <w:r>
+        <w:t xml:space="preserve"> </w:t>
+      </w:r>
+      <w:r>
+        <w:rPr>
+          <w:rStyle w:val="VerbatimChar"/>
+        </w:rPr>
+        <w:t xml:space="preserve">script</w:t>
+      </w:r>
+      <w:r>
+        <w:t xml:space="preserve">, I can generate a</w:t>
+      </w:r>
+      <w:r>
+        <w:t xml:space="preserve"> </w:t>
+      </w:r>
+      <w:r>
+        <w:rPr>
+          <w:iCs/>
+          <w:i/>
+        </w:rPr>
+        <w:t xml:space="preserve">PDF</w:t>
+      </w:r>
+      <w:r>
+        <w:t xml:space="preserve">,</w:t>
+      </w:r>
+      <w:r>
+        <w:t xml:space="preserve"> </w:t>
+      </w:r>
+      <w:r>
+        <w:rPr>
+          <w:iCs/>
+          <w:i/>
+        </w:rPr>
+        <w:t xml:space="preserve">Word Document</w:t>
+      </w:r>
+      <w:r>
+        <w:t xml:space="preserve"> </w:t>
+      </w:r>
+      <w:r>
+        <w:t xml:space="preserve">and</w:t>
+      </w:r>
+      <w:r>
+        <w:t xml:space="preserve"> </w:t>
+      </w:r>
+      <w:r>
+        <w:rPr>
+          <w:iCs/>
+          <w:i/>
+        </w:rPr>
+        <w:t xml:space="preserve">HTML</w:t>
+      </w:r>
+      <w:r>
+        <w:t xml:space="preserve"> </w:t>
+      </w:r>
+      <w:r>
+        <w:t xml:space="preserve">to embed into a website.</w:t>
+      </w:r>
+    </w:p>
+    <w:p>
+      <w:pPr>
+        <w:pStyle w:val="BlockText"/>
+      </w:pPr>
+      <w:hyperlink r:id="rId38">
+        <w:r>
+          <w:rPr>
+            <w:rStyle w:val="Hyperlink"/>
+          </w:rPr>
+          <w:t xml:space="preserve">Checkout my code for this project on GitHub</w:t>
+        </w:r>
+      </w:hyperlink>
+      <w:r>
+        <w:t xml:space="preserve">.</w:t>
+      </w:r>
+    </w:p>
+    <w:p>
+      <w:pPr>
+        <w:pStyle w:val="FirstParagraph"/>
+      </w:pPr>
+      <w:r>
+        <w:t xml:space="preserve">Thank you.</w:t>
+      </w:r>
+    </w:p>
+    <w:bookmarkEnd w:id="39"/>
     <w:sectPr/>
   </w:body>
 </w:document>

</xml_diff>

<commit_message>
resume update, edited with Obsidian
</commit_message>
<xml_diff>
--- a/jason-toups-resume.docx
+++ b/jason-toups-resume.docx
@@ -257,7 +257,7 @@
         <w:t xml:space="preserve"> </w:t>
       </w:r>
       <w:r>
-        <w:t xml:space="preserve">existing Domestic payment flows with International options, to enable users to make International Payments with current exchange rates.</w:t>
+        <w:t xml:space="preserve">existing Domestic payment flows with International options, to enable users to make International Payments with current exchange rates, increasing revenue by 15%.</w:t>
       </w:r>
     </w:p>
     <w:p>
@@ -403,7 +403,7 @@
         <w:t xml:space="preserve"> </w:t>
       </w:r>
       <w:r>
-        <w:t xml:space="preserve">Local Environment Stability Issues with a self-directed NodeJS project that automated engineering tasks, including; cloning 11 repos pointing to multiple remotes per brand, running 4-5 server commands, creating multiple feature branches, updating local branches to the latest release code,</w:t>
+        <w:t xml:space="preserve">Local Environment Stability Issues with a self-directed NodeJS project that automated engineering tasks, including; cloning 11 repos for multiple remotes per brand. This reduced the first-time setup for local development from about 1 week to 1/2 a day.</w:t>
       </w:r>
     </w:p>
     <w:p>
@@ -419,13 +419,35 @@
           <w:bCs/>
           <w:b/>
         </w:rPr>
+        <w:t xml:space="preserve">Optimized</w:t>
+      </w:r>
+      <w:r>
+        <w:t xml:space="preserve"> </w:t>
+      </w:r>
+      <w:r>
+        <w:t xml:space="preserve">feature branch creation for our 4 repos with my script that created multiple feature branches with the JIRA ticket number, and updated local branches to the latest release code.</w:t>
+      </w:r>
+    </w:p>
+    <w:p>
+      <w:pPr>
+        <w:numPr>
+          <w:ilvl w:val="0"/>
+          <w:numId w:val="1002"/>
+        </w:numPr>
+        <w:pStyle w:val="Compact"/>
+      </w:pPr>
+      <w:r>
+        <w:rPr>
+          <w:bCs/>
+          <w:b/>
+        </w:rPr>
         <w:t xml:space="preserve">Managed</w:t>
       </w:r>
       <w:r>
         <w:t xml:space="preserve"> </w:t>
       </w:r>
       <w:r>
-        <w:t xml:space="preserve">&amp; Migrated pull requests from team-specific repos, to Bedrock &amp; Release Management repos, including batch cherry-picked commits from my team to the upstream repos.</w:t>
+        <w:t xml:space="preserve">&amp; Migrated pull requests from team-specific repos, to Bedrock &amp; Release Management repos, including batch cherry-picked commits from my team to the upstream repos. I was responsible for making sure all of the features for the release were included in the release branches.</w:t>
       </w:r>
     </w:p>
     <w:p>
@@ -549,7 +571,7 @@
         <w:t xml:space="preserve"> </w:t>
       </w:r>
       <w:r>
-        <w:t xml:space="preserve">a design guide with classNames and partials, from the product design system, to build stylesheets which implemented reusable classnames and styles.</w:t>
+        <w:t xml:space="preserve">a design guide with classNames and partials, from the product design system, to build stylesheets which implemented reusable classnames and styles, reducing lines of code by 25%.</w:t>
       </w:r>
     </w:p>
     <w:p>
@@ -753,7 +775,7 @@
         <w:t xml:space="preserve"> </w:t>
       </w:r>
       <w:r>
-        <w:t xml:space="preserve">Responsive Design solution that consistently generated lift across all existing playable ads, and became an engineering standard.</w:t>
+        <w:t xml:space="preserve">Responsive Design solution that consistently generated increased ad engagement by 30% across all existing playable ads, and became an engineering standard.</w:t>
       </w:r>
     </w:p>
     <w:p>

</xml_diff>

<commit_message>
resume and styling update
</commit_message>
<xml_diff>
--- a/jason-toups-resume.docx
+++ b/jason-toups-resume.docx
@@ -113,13 +113,13 @@
       </w:hyperlink>
     </w:p>
     <w:bookmarkEnd w:id="25"/>
-    <w:bookmarkStart w:id="26" w:name="X0e201846d26ecde26b31a9c0e0951fe52c33873"/>
+    <w:bookmarkStart w:id="26" w:name="X6a6a015141d4dd661df4a51c20c3760c37c1857"/>
     <w:p>
       <w:pPr>
         <w:pStyle w:val="Heading5"/>
       </w:pPr>
       <w:r>
-        <w:t xml:space="preserve">Software Engineer, with over 15 years of Software Production experience, including Engineering, Testing &amp; UI/UX Design</w:t>
+        <w:t xml:space="preserve">Software Engineer, with over 15 years of Software Production experience, including Engineering &amp; UI/UX Design</w:t>
       </w:r>
     </w:p>
     <w:bookmarkEnd w:id="26"/>
@@ -731,7 +731,7 @@
         <w:pStyle w:val="FirstParagraph"/>
       </w:pPr>
       <w:r>
-        <w:t xml:space="preserve">Programmatic mobile marketing platform. Engineered &amp; Designed mobile marketing materials.</w:t>
+        <w:t xml:space="preserve">Mobile marketing platform. Engineered &amp; Designed mobile marketing materials.</w:t>
       </w:r>
     </w:p>
     <w:p>

</xml_diff>

<commit_message>
updated resume to include Pointment work
</commit_message>
<xml_diff>
--- a/jason-toups-resume.docx
+++ b/jason-toups-resume.docx
@@ -136,13 +136,12 @@
       <w:tblPr>
         <w:tblStyle w:val="Table"/>
         <w:tblW w:type="pct" w:w="5000"/>
-        <w:jc w:val="left"/>
         <w:tblLayout w:type="fixed"/>
         <w:tblLook w:firstRow="0" w:lastRow="0" w:firstColumn="0" w:lastColumn="0" w:noHBand="0" w:noVBand="0" w:val="0000"/>
       </w:tblPr>
       <w:tblGrid>
-        <w:gridCol w:w="684"/>
-        <w:gridCol w:w="7235"/>
+        <w:gridCol w:w="792"/>
+        <w:gridCol w:w="7128"/>
       </w:tblGrid>
       <w:tr>
         <w:tc>
@@ -172,7 +171,7 @@
               <w:jc w:val="center"/>
             </w:pPr>
             <w:r>
-              <w:t xml:space="preserve">Javascript · Typescript · Angular · React · React-Redux · React-Hooks · Vue · NodeJS · RxJS · Markdown · Shell · HTML · CSS · Sass · JQuery · Docker</w:t>
+              <w:t xml:space="preserve">Javascript · Typescript · React · React-Native · React-Hooks · Tailwind · NodeJS · RxJS · Markdown · Shell · SCSS · Sass · JQuery · Docker</w:t>
             </w:r>
           </w:p>
         </w:tc>
@@ -205,14 +204,14 @@
               <w:jc w:val="center"/>
             </w:pPr>
             <w:r>
-              <w:t xml:space="preserve">Agile Development/Scrum Master · JIRA · Git · Software Releases · Affinity Designer · Figma · Adobe Creative Suite · Technical Documentation · UI/UX Design · A/B Testing</w:t>
+              <w:t xml:space="preserve">Agile · JIRA · Git · Software Releases · Technical Documentation · Figma · UI/UX Design · A/B Testing · Affinity Designer · Adobe Creative Suite</w:t>
             </w:r>
           </w:p>
         </w:tc>
       </w:tr>
     </w:tbl>
     <w:bookmarkEnd w:id="27"/>
-    <w:bookmarkStart w:id="36" w:name="work-experience"/>
+    <w:bookmarkStart w:id="37" w:name="work-experience"/>
     <w:p>
       <w:pPr>
         <w:pStyle w:val="Heading2"/>
@@ -221,12 +220,136 @@
         <w:t xml:space="preserve">Work Experience</w:t>
       </w:r>
     </w:p>
-    <w:bookmarkStart w:id="28" w:name="X6f6c515e9a846391196e28cbcef2adeadc99ef3"/>
+    <w:bookmarkStart w:id="28" w:name="Xb021bff3b740f1434870141bab23909d13b030a"/>
     <w:p>
       <w:pPr>
         <w:pStyle w:val="Heading3"/>
       </w:pPr>
       <w:r>
+        <w:t xml:space="preserve">Pointment : Full Stack Engineer / February 2024 - present / San Francisco</w:t>
+      </w:r>
+    </w:p>
+    <w:p>
+      <w:pPr>
+        <w:pStyle w:val="FirstParagraph"/>
+      </w:pPr>
+      <w:r>
+        <w:t xml:space="preserve">Series A Startup Nail Bar Appointment System, built with React &amp; React-Native, Typescript &amp; PostgreSQL for 5 clients in the Bay Area, with Admin &amp; Client portals.</w:t>
+      </w:r>
+    </w:p>
+    <w:p>
+      <w:pPr>
+        <w:pStyle w:val="Compact"/>
+        <w:numPr>
+          <w:ilvl w:val="0"/>
+          <w:numId w:val="1001"/>
+        </w:numPr>
+      </w:pPr>
+      <w:r>
+        <w:rPr>
+          <w:b/>
+          <w:bCs/>
+        </w:rPr>
+        <w:t xml:space="preserve">Improved</w:t>
+      </w:r>
+      <w:r>
+        <w:t xml:space="preserve"> </w:t>
+      </w:r>
+      <w:r>
+        <w:t xml:space="preserve">error logging on Admin portal, reducing lead time to diagnose errors by 12%.</w:t>
+      </w:r>
+    </w:p>
+    <w:p>
+      <w:pPr>
+        <w:pStyle w:val="Compact"/>
+        <w:numPr>
+          <w:ilvl w:val="0"/>
+          <w:numId w:val="1001"/>
+        </w:numPr>
+      </w:pPr>
+      <w:r>
+        <w:rPr>
+          <w:b/>
+          <w:bCs/>
+        </w:rPr>
+        <w:t xml:space="preserve">Created</w:t>
+      </w:r>
+      <w:r>
+        <w:t xml:space="preserve"> </w:t>
+      </w:r>
+      <w:r>
+        <w:t xml:space="preserve">client follow-up email feature, utilizing more dynamic fields to personalize outreach, which improved retention rates by 7%.</w:t>
+      </w:r>
+    </w:p>
+    <w:p>
+      <w:pPr>
+        <w:pStyle w:val="Compact"/>
+        <w:numPr>
+          <w:ilvl w:val="0"/>
+          <w:numId w:val="1001"/>
+        </w:numPr>
+      </w:pPr>
+      <w:r>
+        <w:rPr>
+          <w:b/>
+          <w:bCs/>
+        </w:rPr>
+        <w:t xml:space="preserve">Managed</w:t>
+      </w:r>
+      <w:r>
+        <w:t xml:space="preserve"> </w:t>
+      </w:r>
+      <w:r>
+        <w:t xml:space="preserve">release verification &amp; deployment process, improving reliability by publishing checklists for the team.</w:t>
+      </w:r>
+    </w:p>
+    <w:p>
+      <w:pPr>
+        <w:pStyle w:val="Compact"/>
+        <w:numPr>
+          <w:ilvl w:val="0"/>
+          <w:numId w:val="1001"/>
+        </w:numPr>
+      </w:pPr>
+      <w:r>
+        <w:rPr>
+          <w:b/>
+          <w:bCs/>
+        </w:rPr>
+        <w:t xml:space="preserve">Created</w:t>
+      </w:r>
+      <w:r>
+        <w:t xml:space="preserve"> </w:t>
+      </w:r>
+      <w:r>
+        <w:t xml:space="preserve">training documentation in Markdown, located in the documentation folder of the code repository.</w:t>
+      </w:r>
+    </w:p>
+    <w:p>
+      <w:pPr>
+        <w:pStyle w:val="FirstParagraph"/>
+      </w:pPr>
+      <w:r>
+        <w:rPr>
+          <w:b/>
+          <w:bCs/>
+        </w:rPr>
+        <w:t xml:space="preserve">Skills:</w:t>
+      </w:r>
+      <w:r>
+        <w:t xml:space="preserve"> </w:t>
+      </w:r>
+      <w:r>
+        <w:t xml:space="preserve">TypeScript · React · React Native · Technical Documentation · Training · JavaScript</w:t>
+      </w:r>
+    </w:p>
+    <w:bookmarkEnd w:id="28"/>
+    <w:bookmarkStart w:id="29" w:name="X6f6c515e9a846391196e28cbcef2adeadc99ef3"/>
+    <w:p>
+      <w:pPr>
+        <w:pStyle w:val="Heading3"/>
+      </w:pPr>
+      <w:r>
         <w:t xml:space="preserve">Bill : Sr. Front End Engineer / Jul 2022 - Dec 2023 / San Jose</w:t>
       </w:r>
     </w:p>
@@ -243,7 +366,7 @@
         <w:pStyle w:val="Compact"/>
         <w:numPr>
           <w:ilvl w:val="0"/>
-          <w:numId w:val="1001"/>
+          <w:numId w:val="1002"/>
         </w:numPr>
       </w:pPr>
       <w:r>
@@ -265,7 +388,7 @@
         <w:pStyle w:val="Compact"/>
         <w:numPr>
           <w:ilvl w:val="0"/>
-          <w:numId w:val="1001"/>
+          <w:numId w:val="1002"/>
         </w:numPr>
       </w:pPr>
       <w:r>
@@ -287,7 +410,7 @@
         <w:pStyle w:val="Compact"/>
         <w:numPr>
           <w:ilvl w:val="0"/>
-          <w:numId w:val="1001"/>
+          <w:numId w:val="1002"/>
         </w:numPr>
       </w:pPr>
       <w:r>
@@ -309,7 +432,7 @@
         <w:pStyle w:val="Compact"/>
         <w:numPr>
           <w:ilvl w:val="0"/>
-          <w:numId w:val="1001"/>
+          <w:numId w:val="1002"/>
         </w:numPr>
       </w:pPr>
       <w:r>
@@ -344,8 +467,8 @@
         <w:t xml:space="preserve">TypeScript · Angular · RxJS · Technical Documentation · Training · JavaScript</w:t>
       </w:r>
     </w:p>
-    <w:bookmarkEnd w:id="28"/>
-    <w:bookmarkStart w:id="29" w:name="X9c2393453ff7bac6ca60c1c06f0526e5baa527e"/>
+    <w:bookmarkEnd w:id="29"/>
+    <w:bookmarkStart w:id="30" w:name="X9c2393453ff7bac6ca60c1c06f0526e5baa527e"/>
     <w:p>
       <w:pPr>
         <w:pStyle w:val="Heading3"/>
@@ -367,7 +490,7 @@
         <w:pStyle w:val="Compact"/>
         <w:numPr>
           <w:ilvl w:val="0"/>
-          <w:numId w:val="1002"/>
+          <w:numId w:val="1003"/>
         </w:numPr>
       </w:pPr>
       <w:r>
@@ -389,7 +512,7 @@
         <w:pStyle w:val="Compact"/>
         <w:numPr>
           <w:ilvl w:val="0"/>
-          <w:numId w:val="1002"/>
+          <w:numId w:val="1003"/>
         </w:numPr>
       </w:pPr>
       <w:r>
@@ -411,7 +534,7 @@
         <w:pStyle w:val="Compact"/>
         <w:numPr>
           <w:ilvl w:val="0"/>
-          <w:numId w:val="1002"/>
+          <w:numId w:val="1003"/>
         </w:numPr>
       </w:pPr>
       <w:r>
@@ -433,7 +556,7 @@
         <w:pStyle w:val="Compact"/>
         <w:numPr>
           <w:ilvl w:val="0"/>
-          <w:numId w:val="1002"/>
+          <w:numId w:val="1003"/>
         </w:numPr>
       </w:pPr>
       <w:r>
@@ -455,7 +578,7 @@
         <w:pStyle w:val="Compact"/>
         <w:numPr>
           <w:ilvl w:val="0"/>
-          <w:numId w:val="1002"/>
+          <w:numId w:val="1003"/>
         </w:numPr>
       </w:pPr>
       <w:r>
@@ -490,8 +613,8 @@
         <w:t xml:space="preserve">Javascript · Vue · SASS · NodeJS · Shell · Markdown · Adobe Experience Manager</w:t>
       </w:r>
     </w:p>
-    <w:bookmarkEnd w:id="29"/>
-    <w:bookmarkStart w:id="30" w:name="Xf090a467aff7f11165d73ba4d0dcea90da1b675"/>
+    <w:bookmarkEnd w:id="30"/>
+    <w:bookmarkStart w:id="31" w:name="Xf090a467aff7f11165d73ba4d0dcea90da1b675"/>
     <w:p>
       <w:pPr>
         <w:pStyle w:val="Heading3"/>
@@ -513,7 +636,7 @@
         <w:pStyle w:val="Compact"/>
         <w:numPr>
           <w:ilvl w:val="0"/>
-          <w:numId w:val="1003"/>
+          <w:numId w:val="1004"/>
         </w:numPr>
       </w:pPr>
       <w:r>
@@ -535,7 +658,7 @@
         <w:pStyle w:val="Compact"/>
         <w:numPr>
           <w:ilvl w:val="0"/>
-          <w:numId w:val="1003"/>
+          <w:numId w:val="1004"/>
         </w:numPr>
       </w:pPr>
       <w:r>
@@ -557,7 +680,7 @@
         <w:pStyle w:val="Compact"/>
         <w:numPr>
           <w:ilvl w:val="0"/>
-          <w:numId w:val="1003"/>
+          <w:numId w:val="1004"/>
         </w:numPr>
       </w:pPr>
       <w:r>
@@ -579,7 +702,7 @@
         <w:pStyle w:val="Compact"/>
         <w:numPr>
           <w:ilvl w:val="0"/>
-          <w:numId w:val="1003"/>
+          <w:numId w:val="1004"/>
         </w:numPr>
       </w:pPr>
       <w:r>
@@ -614,8 +737,8 @@
         <w:t xml:space="preserve">Javascript · React · React-Hooks · Ruby · Shell · Markdown</w:t>
       </w:r>
     </w:p>
-    <w:bookmarkEnd w:id="30"/>
-    <w:bookmarkStart w:id="31" w:name="Xc7e075fbde0b69b97e1462cfa26c955100bd6de"/>
+    <w:bookmarkEnd w:id="31"/>
+    <w:bookmarkStart w:id="32" w:name="Xc7e075fbde0b69b97e1462cfa26c955100bd6de"/>
     <w:p>
       <w:pPr>
         <w:pStyle w:val="Heading3"/>
@@ -637,7 +760,7 @@
         <w:pStyle w:val="Compact"/>
         <w:numPr>
           <w:ilvl w:val="0"/>
-          <w:numId w:val="1004"/>
+          <w:numId w:val="1005"/>
         </w:numPr>
       </w:pPr>
       <w:r>
@@ -659,7 +782,7 @@
         <w:pStyle w:val="Compact"/>
         <w:numPr>
           <w:ilvl w:val="0"/>
-          <w:numId w:val="1004"/>
+          <w:numId w:val="1005"/>
         </w:numPr>
       </w:pPr>
       <w:r>
@@ -681,7 +804,7 @@
         <w:pStyle w:val="Compact"/>
         <w:numPr>
           <w:ilvl w:val="0"/>
-          <w:numId w:val="1004"/>
+          <w:numId w:val="1005"/>
         </w:numPr>
       </w:pPr>
       <w:r>
@@ -716,8 +839,8 @@
         <w:t xml:space="preserve">JavaScript · React · React-Hooks · Sass · Technical Documentation · Training</w:t>
       </w:r>
     </w:p>
-    <w:bookmarkEnd w:id="31"/>
-    <w:bookmarkStart w:id="32" w:name="X8bb07a0fb85748a673338a1c4ac653a290ccfc7"/>
+    <w:bookmarkEnd w:id="32"/>
+    <w:bookmarkStart w:id="33" w:name="X8bb07a0fb85748a673338a1c4ac653a290ccfc7"/>
     <w:p>
       <w:pPr>
         <w:pStyle w:val="Heading3"/>
@@ -739,7 +862,7 @@
         <w:pStyle w:val="Compact"/>
         <w:numPr>
           <w:ilvl w:val="0"/>
-          <w:numId w:val="1005"/>
+          <w:numId w:val="1006"/>
         </w:numPr>
       </w:pPr>
       <w:r>
@@ -761,7 +884,7 @@
         <w:pStyle w:val="Compact"/>
         <w:numPr>
           <w:ilvl w:val="0"/>
-          <w:numId w:val="1005"/>
+          <w:numId w:val="1006"/>
         </w:numPr>
       </w:pPr>
       <w:r>
@@ -783,7 +906,7 @@
         <w:pStyle w:val="Compact"/>
         <w:numPr>
           <w:ilvl w:val="0"/>
-          <w:numId w:val="1005"/>
+          <w:numId w:val="1006"/>
         </w:numPr>
       </w:pPr>
       <w:r>
@@ -805,7 +928,7 @@
         <w:pStyle w:val="Compact"/>
         <w:numPr>
           <w:ilvl w:val="0"/>
-          <w:numId w:val="1005"/>
+          <w:numId w:val="1006"/>
         </w:numPr>
       </w:pPr>
       <w:r>
@@ -840,8 +963,8 @@
         <w:t xml:space="preserve">JavaScript · Figma · UI/UX · User Interface Design · Technical Documentation · Training</w:t>
       </w:r>
     </w:p>
-    <w:bookmarkEnd w:id="32"/>
-    <w:bookmarkStart w:id="33" w:name="X8a4e721979ee4a34975c2ba280128ff485efd7f"/>
+    <w:bookmarkEnd w:id="33"/>
+    <w:bookmarkStart w:id="34" w:name="X8a4e721979ee4a34975c2ba280128ff485efd7f"/>
     <w:p>
       <w:pPr>
         <w:pStyle w:val="Heading3"/>
@@ -863,7 +986,7 @@
         <w:pStyle w:val="Compact"/>
         <w:numPr>
           <w:ilvl w:val="0"/>
-          <w:numId w:val="1006"/>
+          <w:numId w:val="1007"/>
         </w:numPr>
       </w:pPr>
       <w:r>
@@ -885,7 +1008,7 @@
         <w:pStyle w:val="Compact"/>
         <w:numPr>
           <w:ilvl w:val="0"/>
-          <w:numId w:val="1006"/>
+          <w:numId w:val="1007"/>
         </w:numPr>
       </w:pPr>
       <w:r>
@@ -907,7 +1030,7 @@
         <w:pStyle w:val="Compact"/>
         <w:numPr>
           <w:ilvl w:val="0"/>
-          <w:numId w:val="1006"/>
+          <w:numId w:val="1007"/>
         </w:numPr>
       </w:pPr>
       <w:r>
@@ -942,14 +1065,14 @@
         <w:t xml:space="preserve">Figma · UI/UX · User Interface Design · Product Development · Technical Documentation · Training</w:t>
       </w:r>
     </w:p>
-    <w:bookmarkEnd w:id="33"/>
-    <w:bookmarkStart w:id="34" w:name="X61756a41cc2b6a52de71ccb00b398ba0752f79d"/>
+    <w:bookmarkEnd w:id="34"/>
+    <w:bookmarkStart w:id="35" w:name="Xba45cdf7952b7a92cddb0dfdab1aa1bdd725986"/>
     <w:p>
       <w:pPr>
         <w:pStyle w:val="Heading3"/>
       </w:pPr>
       <w:r>
-        <w:t xml:space="preserve">Chartboost : Sr. Quality Engineering Lead / San Francisco / May 2015 - Jan 2016</w:t>
+        <w:t xml:space="preserve">Chartboost : Sr. Quality Engineering Lead / San Francisco / May 2015 - Jan 2017</w:t>
       </w:r>
     </w:p>
     <w:p>
@@ -965,7 +1088,7 @@
         <w:pStyle w:val="Compact"/>
         <w:numPr>
           <w:ilvl w:val="0"/>
-          <w:numId w:val="1007"/>
+          <w:numId w:val="1008"/>
         </w:numPr>
       </w:pPr>
       <w:r>
@@ -987,7 +1110,7 @@
         <w:pStyle w:val="Compact"/>
         <w:numPr>
           <w:ilvl w:val="0"/>
-          <w:numId w:val="1007"/>
+          <w:numId w:val="1008"/>
         </w:numPr>
       </w:pPr>
       <w:r>
@@ -1009,7 +1132,7 @@
         <w:pStyle w:val="Compact"/>
         <w:numPr>
           <w:ilvl w:val="0"/>
-          <w:numId w:val="1007"/>
+          <w:numId w:val="1008"/>
         </w:numPr>
       </w:pPr>
       <w:r>
@@ -1044,8 +1167,8 @@
         <w:t xml:space="preserve">Python · PyTest · Selenium · Appium · Team Leadership · Technical Documentation · Training</w:t>
       </w:r>
     </w:p>
-    <w:bookmarkEnd w:id="34"/>
-    <w:bookmarkStart w:id="35" w:name="Xf3e81e530b9dceb2a2b240342264c3e5bdbc684"/>
+    <w:bookmarkEnd w:id="35"/>
+    <w:bookmarkStart w:id="36" w:name="Xf3e81e530b9dceb2a2b240342264c3e5bdbc684"/>
     <w:p>
       <w:pPr>
         <w:pStyle w:val="Heading3"/>
@@ -1067,7 +1190,7 @@
         <w:pStyle w:val="Compact"/>
         <w:numPr>
           <w:ilvl w:val="0"/>
-          <w:numId w:val="1008"/>
+          <w:numId w:val="1009"/>
         </w:numPr>
       </w:pPr>
       <w:r>
@@ -1089,7 +1212,7 @@
         <w:pStyle w:val="Compact"/>
         <w:numPr>
           <w:ilvl w:val="0"/>
-          <w:numId w:val="1008"/>
+          <w:numId w:val="1009"/>
         </w:numPr>
       </w:pPr>
       <w:r>
@@ -1111,7 +1234,7 @@
         <w:pStyle w:val="Compact"/>
         <w:numPr>
           <w:ilvl w:val="0"/>
-          <w:numId w:val="1008"/>
+          <w:numId w:val="1009"/>
         </w:numPr>
       </w:pPr>
       <w:r>
@@ -1133,7 +1256,7 @@
         <w:pStyle w:val="Compact"/>
         <w:numPr>
           <w:ilvl w:val="0"/>
-          <w:numId w:val="1008"/>
+          <w:numId w:val="1009"/>
         </w:numPr>
       </w:pPr>
       <w:r>
@@ -1168,9 +1291,9 @@
         <w:t xml:space="preserve">Javascript · Monkeytalk · Team Leadership · Technical Documentation · Training</w:t>
       </w:r>
     </w:p>
-    <w:bookmarkEnd w:id="35"/>
     <w:bookmarkEnd w:id="36"/>
-    <w:bookmarkStart w:id="37" w:name="education"/>
+    <w:bookmarkEnd w:id="37"/>
+    <w:bookmarkStart w:id="38" w:name="education"/>
     <w:p>
       <w:pPr>
         <w:pStyle w:val="Heading2"/>
@@ -1191,8 +1314,8 @@
         <w:t xml:space="preserve">University of New Orleans / BA Philosophy</w:t>
       </w:r>
     </w:p>
-    <w:bookmarkEnd w:id="37"/>
-    <w:bookmarkStart w:id="39" w:name="about"/>
+    <w:bookmarkEnd w:id="38"/>
+    <w:bookmarkStart w:id="40" w:name="about"/>
     <w:p>
       <w:pPr>
         <w:pStyle w:val="Heading2"/>
@@ -1329,7 +1452,7 @@
       <w:pPr>
         <w:pStyle w:val="BlockText"/>
       </w:pPr>
-      <w:hyperlink r:id="rId38">
+      <w:hyperlink r:id="rId39">
         <w:r>
           <w:rPr>
             <w:rStyle w:val="Hyperlink"/>
@@ -1349,7 +1472,7 @@
         <w:t xml:space="preserve">Thank you.</w:t>
       </w:r>
     </w:p>
-    <w:bookmarkEnd w:id="39"/>
+    <w:bookmarkEnd w:id="40"/>
     <w:sectPr/>
   </w:body>
 </w:document>
@@ -1388,7 +1511,7 @@
       <w:lvlText w:val=" "/>
       <w:lvlJc w:val="left"/>
       <w:pPr>
-        <w:ind w:left="720" w:hanging="480"/>
+        <w:ind w:left="720" w:hanging="360"/>
       </w:pPr>
     </w:lvl>
     <w:lvl w:ilvl="1">
@@ -1396,7 +1519,7 @@
       <w:lvlText w:val=" "/>
       <w:lvlJc w:val="left"/>
       <w:pPr>
-        <w:ind w:left="1440" w:hanging="480"/>
+        <w:ind w:left="1440" w:hanging="360"/>
       </w:pPr>
     </w:lvl>
     <w:lvl w:ilvl="2">
@@ -1404,7 +1527,7 @@
       <w:lvlText w:val=" "/>
       <w:lvlJc w:val="left"/>
       <w:pPr>
-        <w:ind w:left="2160" w:hanging="480"/>
+        <w:ind w:left="2160" w:hanging="360"/>
       </w:pPr>
     </w:lvl>
     <w:lvl w:ilvl="3">
@@ -1412,7 +1535,7 @@
       <w:lvlText w:val=" "/>
       <w:lvlJc w:val="left"/>
       <w:pPr>
-        <w:ind w:left="2880" w:hanging="480"/>
+        <w:ind w:left="2880" w:hanging="360"/>
       </w:pPr>
     </w:lvl>
     <w:lvl w:ilvl="4">
@@ -1420,7 +1543,7 @@
       <w:lvlText w:val=" "/>
       <w:lvlJc w:val="left"/>
       <w:pPr>
-        <w:ind w:left="3600" w:hanging="480"/>
+        <w:ind w:left="3600" w:hanging="360"/>
       </w:pPr>
     </w:lvl>
     <w:lvl w:ilvl="5">
@@ -1428,7 +1551,7 @@
       <w:lvlText w:val=" "/>
       <w:lvlJc w:val="left"/>
       <w:pPr>
-        <w:ind w:left="4320" w:hanging="480"/>
+        <w:ind w:left="4320" w:hanging="360"/>
       </w:pPr>
     </w:lvl>
     <w:lvl w:ilvl="6">
@@ -1436,7 +1559,7 @@
       <w:lvlText w:val=" "/>
       <w:lvlJc w:val="left"/>
       <w:pPr>
-        <w:ind w:left="5040" w:hanging="480"/>
+        <w:ind w:left="5040" w:hanging="360"/>
       </w:pPr>
     </w:lvl>
     <w:lvl w:ilvl="7">
@@ -1444,7 +1567,7 @@
       <w:lvlText w:val=" "/>
       <w:lvlJc w:val="left"/>
       <w:pPr>
-        <w:ind w:left="5760" w:hanging="480"/>
+        <w:ind w:left="5760" w:hanging="360"/>
       </w:pPr>
     </w:lvl>
     <w:lvl w:ilvl="8">
@@ -1452,7 +1575,7 @@
       <w:lvlText w:val=" "/>
       <w:lvlJc w:val="left"/>
       <w:pPr>
-        <w:ind w:left="6480" w:hanging="480"/>
+        <w:ind w:left="6480" w:hanging="360"/>
       </w:pPr>
     </w:lvl>
   </w:abstractNum>
@@ -1461,75 +1584,102 @@
     <w:multiLevelType w:val="multilevel"/>
     <w:lvl w:ilvl="0">
       <w:numFmt w:val="bullet"/>
-      <w:lvlText w:val="•"/>
+      <w:lvlText w:val=""/>
       <w:lvlJc w:val="left"/>
       <w:pPr>
-        <w:ind w:left="720" w:hanging="480"/>
-      </w:pPr>
+        <w:ind w:left="720" w:hanging="360"/>
+      </w:pPr>
+      <w:rPr>
+        <w:rFonts w:ascii="Symbol" w:hAnsi="Symbol" w:cs="Symbol" w:hint="default"/>
+      </w:rPr>
     </w:lvl>
     <w:lvl w:ilvl="1">
       <w:numFmt w:val="bullet"/>
-      <w:lvlText w:val="–"/>
+      <w:lvlText w:val="o"/>
       <w:lvlJc w:val="left"/>
       <w:pPr>
-        <w:ind w:left="1440" w:hanging="480"/>
-      </w:pPr>
+        <w:ind w:left="1440" w:hanging="360"/>
+      </w:pPr>
+      <w:rPr>
+        <w:rFonts w:ascii="Courier New" w:hAnsi="Courier New" w:cs="Courier New" w:hint="default"/>
+      </w:rPr>
     </w:lvl>
     <w:lvl w:ilvl="2">
       <w:numFmt w:val="bullet"/>
-      <w:lvlText w:val="•"/>
+      <w:lvlText w:val=""/>
       <w:lvlJc w:val="left"/>
       <w:pPr>
-        <w:ind w:left="2160" w:hanging="480"/>
-      </w:pPr>
+        <w:ind w:left="2160" w:hanging="360"/>
+      </w:pPr>
+      <w:rPr>
+        <w:rFonts w:ascii="Wingdings" w:hAnsi="Wingdings" w:cs="Wingdings" w:hint="default"/>
+      </w:rPr>
     </w:lvl>
     <w:lvl w:ilvl="3">
       <w:numFmt w:val="bullet"/>
-      <w:lvlText w:val="–"/>
+      <w:lvlText w:val=""/>
       <w:lvlJc w:val="left"/>
       <w:pPr>
-        <w:ind w:left="2880" w:hanging="480"/>
-      </w:pPr>
+        <w:ind w:left="2880" w:hanging="360"/>
+      </w:pPr>
+      <w:rPr>
+        <w:rFonts w:ascii="Symbol" w:hAnsi="Symbol" w:cs="Symbol" w:hint="default"/>
+      </w:rPr>
     </w:lvl>
     <w:lvl w:ilvl="4">
       <w:numFmt w:val="bullet"/>
-      <w:lvlText w:val="•"/>
+      <w:lvlText w:val="o"/>
       <w:lvlJc w:val="left"/>
       <w:pPr>
-        <w:ind w:left="3600" w:hanging="480"/>
-      </w:pPr>
+        <w:ind w:left="3600" w:hanging="360"/>
+      </w:pPr>
+      <w:rPr>
+        <w:rFonts w:ascii="Courier New" w:hAnsi="Courier New" w:cs="Courier New" w:hint="default"/>
+      </w:rPr>
     </w:lvl>
     <w:lvl w:ilvl="5">
       <w:numFmt w:val="bullet"/>
-      <w:lvlText w:val="–"/>
+      <w:lvlText w:val=""/>
       <w:lvlJc w:val="left"/>
       <w:pPr>
-        <w:ind w:left="4320" w:hanging="480"/>
-      </w:pPr>
+        <w:ind w:left="4320" w:hanging="360"/>
+      </w:pPr>
+      <w:rPr>
+        <w:rFonts w:ascii="Wingdings" w:hAnsi="Wingdings" w:cs="Wingdings" w:hint="default"/>
+      </w:rPr>
     </w:lvl>
     <w:lvl w:ilvl="6">
       <w:numFmt w:val="bullet"/>
-      <w:lvlText w:val="•"/>
+      <w:lvlText w:val=""/>
       <w:lvlJc w:val="left"/>
       <w:pPr>
-        <w:ind w:left="5040" w:hanging="480"/>
-      </w:pPr>
+        <w:ind w:left="5040" w:hanging="360"/>
+      </w:pPr>
+      <w:rPr>
+        <w:rFonts w:ascii="Symbol" w:hAnsi="Symbol" w:cs="Symbol" w:hint="default"/>
+      </w:rPr>
     </w:lvl>
     <w:lvl w:ilvl="7">
       <w:numFmt w:val="bullet"/>
-      <w:lvlText w:val="–"/>
+      <w:lvlText w:val="o"/>
       <w:lvlJc w:val="left"/>
       <w:pPr>
-        <w:ind w:left="5760" w:hanging="480"/>
-      </w:pPr>
+        <w:ind w:left="5760" w:hanging="360"/>
+      </w:pPr>
+      <w:rPr>
+        <w:rFonts w:ascii="Courier New" w:hAnsi="Courier New" w:cs="Courier New" w:hint="default"/>
+      </w:rPr>
     </w:lvl>
     <w:lvl w:ilvl="8">
       <w:numFmt w:val="bullet"/>
-      <w:lvlText w:val="•"/>
+      <w:lvlText w:val=""/>
       <w:lvlJc w:val="left"/>
       <w:pPr>
-        <w:ind w:left="6480" w:hanging="480"/>
-      </w:pPr>
+        <w:ind w:left="6480" w:hanging="360"/>
+      </w:pPr>
+      <w:rPr>
+        <w:rFonts w:ascii="Wingdings" w:hAnsi="Wingdings" w:cs="Wingdings" w:hint="default"/>
+      </w:rPr>
     </w:lvl>
   </w:abstractNum>
   <w:num w:numId="1000">
@@ -1559,6 +1709,9 @@
   <w:num w:numId="1008">
     <w:abstractNumId w:val="991"/>
   </w:num>
+  <w:num w:numId="1009">
+    <w:abstractNumId w:val="991"/>
+  </w:num>
 </w:numbering>
 </file>
 
@@ -1611,36 +1764,70 @@
     <w:name w:val="Title"/>
     <w:basedOn w:val="Normal"/>
     <w:next w:val="BodyText"/>
+    <w:link w:val="TitleChar"/>
+    <w:uiPriority w:val="10"/>
     <w:qFormat/>
+    <w:rsid w:val="00A10FD9"/>
     <w:pPr>
-      <w:keepNext/>
-      <w:keepLines/>
-      <w:spacing w:after="240" w:before="480"/>
+      <w:spacing w:after="80" w:line="240" w:lineRule="auto"/>
+      <w:contextualSpacing/>
       <w:jc w:val="center"/>
     </w:pPr>
     <w:rPr>
       <w:rFonts w:asciiTheme="majorHAnsi" w:cstheme="majorBidi" w:eastAsiaTheme="majorEastAsia" w:hAnsiTheme="majorHAnsi"/>
-      <w:b/>
-      <w:bCs/>
-      <w:color w:themeColor="accent1" w:themeShade="B5" w:val="345A8A"/>
-      <w:sz w:val="36"/>
-      <w:szCs w:val="36"/>
+      <w:spacing w:val="-10"/>
+      <w:kern w:val="28"/>
+      <w:sz w:val="56"/>
+      <w:szCs w:val="56"/>
+    </w:rPr>
+  </w:style>
+  <w:style w:customStyle="1" w:styleId="TitleChar" w:type="character">
+    <w:name w:val="Title Char"/>
+    <w:basedOn w:val="DefaultParagraphFont"/>
+    <w:link w:val="Title"/>
+    <w:uiPriority w:val="10"/>
+    <w:rsid w:val="00A10FD9"/>
+    <w:rPr>
+      <w:rFonts w:asciiTheme="majorHAnsi" w:cstheme="majorBidi" w:eastAsiaTheme="majorEastAsia" w:hAnsiTheme="majorHAnsi"/>
+      <w:spacing w:val="-10"/>
+      <w:kern w:val="28"/>
+      <w:sz w:val="56"/>
+      <w:szCs w:val="56"/>
     </w:rPr>
   </w:style>
   <w:style w:styleId="Subtitle" w:type="paragraph">
     <w:name w:val="Subtitle"/>
-    <w:basedOn w:val="Title"/>
+    <w:basedOn w:val="Normal"/>
     <w:next w:val="BodyText"/>
+    <w:link w:val="SubtitleChar"/>
+    <w:uiPriority w:val="11"/>
     <w:qFormat/>
+    <w:rsid w:val="00A10FD9"/>
     <w:pPr>
-      <w:keepNext/>
-      <w:keepLines/>
-      <w:spacing w:after="240" w:before="240"/>
-      <w:jc w:val="center"/>
+      <w:numPr>
+        <w:ilvl w:val="1"/>
+      </w:numPr>
     </w:pPr>
     <w:rPr>
-      <w:sz w:val="30"/>
-      <w:szCs w:val="30"/>
+      <w:rFonts w:cstheme="majorBidi" w:eastAsiaTheme="majorEastAsia"/>
+      <w:color w:themeColor="text1" w:themeTint="A6" w:val="595959"/>
+      <w:spacing w:val="15"/>
+      <w:sz w:val="28"/>
+      <w:szCs w:val="28"/>
+    </w:rPr>
+  </w:style>
+  <w:style w:customStyle="1" w:styleId="SubtitleChar" w:type="character">
+    <w:name w:val="Subtitle Char"/>
+    <w:basedOn w:val="DefaultParagraphFont"/>
+    <w:link w:val="Subtitle"/>
+    <w:uiPriority w:val="11"/>
+    <w:rsid w:val="00A10FD9"/>
+    <w:rPr>
+      <w:rFonts w:cstheme="majorBidi" w:eastAsiaTheme="majorEastAsia"/>
+      <w:color w:themeColor="text1" w:themeTint="A6" w:val="595959"/>
+      <w:spacing w:val="15"/>
+      <w:sz w:val="28"/>
+      <w:szCs w:val="28"/>
     </w:rPr>
   </w:style>
   <w:style w:customStyle="1" w:styleId="Author" w:type="paragraph">
@@ -1705,191 +1892,321 @@
     <w:rPr/>
   </w:style>
   <w:style w:styleId="Heading1" w:type="paragraph">
-    <w:name w:val="Heading 1"/>
+    <w:name w:val="heading 1"/>
     <w:basedOn w:val="Normal"/>
     <w:next w:val="BodyText"/>
+    <w:link w:val="Heading1Char"/>
     <w:uiPriority w:val="9"/>
     <w:qFormat/>
+    <w:rsid w:val="00A10FD9"/>
     <w:pPr>
       <w:keepNext/>
       <w:keepLines/>
-      <w:spacing w:after="0" w:before="480"/>
+      <w:spacing w:after="80" w:before="360"/>
       <w:outlineLvl w:val="0"/>
     </w:pPr>
     <w:rPr>
       <w:rFonts w:asciiTheme="majorHAnsi" w:cstheme="majorBidi" w:eastAsiaTheme="majorEastAsia" w:hAnsiTheme="majorHAnsi"/>
-      <w:b/>
-      <w:bCs/>
-      <w:color w:themeColor="accent1" w:val="4F81BD"/>
-      <w:sz w:val="32"/>
-      <w:szCs w:val="32"/>
+      <w:color w:themeColor="accent1" w:themeShade="BF" w:val="0F4761"/>
+      <w:sz w:val="40"/>
+      <w:szCs w:val="40"/>
     </w:rPr>
   </w:style>
   <w:style w:styleId="Heading2" w:type="paragraph">
-    <w:name w:val="Heading 2"/>
+    <w:name w:val="heading 2"/>
     <w:basedOn w:val="Normal"/>
     <w:next w:val="BodyText"/>
+    <w:link w:val="Heading2Char"/>
     <w:uiPriority w:val="9"/>
+    <w:semiHidden/>
     <w:unhideWhenUsed/>
     <w:qFormat/>
+    <w:rsid w:val="00A10FD9"/>
     <w:pPr>
       <w:keepNext/>
       <w:keepLines/>
-      <w:spacing w:after="0" w:before="200"/>
+      <w:spacing w:after="80" w:before="160"/>
       <w:outlineLvl w:val="1"/>
     </w:pPr>
     <w:rPr>
       <w:rFonts w:asciiTheme="majorHAnsi" w:cstheme="majorBidi" w:eastAsiaTheme="majorEastAsia" w:hAnsiTheme="majorHAnsi"/>
-      <w:b/>
-      <w:bCs/>
-      <w:color w:themeColor="accent1" w:val="4F81BD"/>
-      <w:sz w:val="28"/>
-      <w:szCs w:val="28"/>
+      <w:color w:themeColor="accent1" w:themeShade="BF" w:val="0F4761"/>
+      <w:sz w:val="32"/>
+      <w:szCs w:val="32"/>
     </w:rPr>
   </w:style>
   <w:style w:styleId="Heading3" w:type="paragraph">
-    <w:name w:val="Heading 3"/>
+    <w:name w:val="heading 3"/>
     <w:basedOn w:val="Normal"/>
     <w:next w:val="BodyText"/>
+    <w:link w:val="Heading3Char"/>
     <w:uiPriority w:val="9"/>
+    <w:semiHidden/>
     <w:unhideWhenUsed/>
     <w:qFormat/>
+    <w:rsid w:val="00A10FD9"/>
     <w:pPr>
       <w:keepNext/>
       <w:keepLines/>
-      <w:spacing w:after="0" w:before="200"/>
+      <w:spacing w:after="80" w:before="160"/>
       <w:outlineLvl w:val="2"/>
     </w:pPr>
     <w:rPr>
-      <w:rFonts w:asciiTheme="majorHAnsi" w:cstheme="majorBidi" w:eastAsiaTheme="majorEastAsia" w:hAnsiTheme="majorHAnsi"/>
-      <w:b/>
-      <w:bCs/>
-      <w:color w:themeColor="accent1" w:val="4F81BD"/>
-      <w:sz w:val="24"/>
-      <w:szCs w:val="24"/>
+      <w:rFonts w:cstheme="majorBidi" w:eastAsiaTheme="majorEastAsia"/>
+      <w:color w:themeColor="accent1" w:themeShade="BF" w:val="0F4761"/>
+      <w:sz w:val="28"/>
+      <w:szCs w:val="28"/>
     </w:rPr>
   </w:style>
   <w:style w:styleId="Heading4" w:type="paragraph">
-    <w:name w:val="Heading 4"/>
+    <w:name w:val="heading 4"/>
     <w:basedOn w:val="Normal"/>
     <w:next w:val="BodyText"/>
+    <w:link w:val="Heading4Char"/>
     <w:uiPriority w:val="9"/>
+    <w:semiHidden/>
     <w:unhideWhenUsed/>
     <w:qFormat/>
+    <w:rsid w:val="00A10FD9"/>
     <w:pPr>
       <w:keepNext/>
       <w:keepLines/>
-      <w:spacing w:after="0" w:before="200"/>
+      <w:spacing w:after="40" w:before="80"/>
       <w:outlineLvl w:val="3"/>
     </w:pPr>
     <w:rPr>
-      <w:rFonts w:asciiTheme="majorHAnsi" w:cstheme="majorBidi" w:eastAsiaTheme="majorEastAsia" w:hAnsiTheme="majorHAnsi"/>
-      <w:bCs/>
+      <w:rFonts w:cstheme="majorBidi" w:eastAsiaTheme="majorEastAsia"/>
       <w:i/>
-      <w:color w:themeColor="accent1" w:val="4F81BD"/>
-      <w:sz w:val="24"/>
-      <w:szCs w:val="24"/>
+      <w:iCs/>
+      <w:color w:themeColor="accent1" w:themeShade="BF" w:val="0F4761"/>
     </w:rPr>
   </w:style>
   <w:style w:styleId="Heading5" w:type="paragraph">
-    <w:name w:val="Heading 5"/>
+    <w:name w:val="heading 5"/>
     <w:basedOn w:val="Normal"/>
     <w:next w:val="BodyText"/>
+    <w:link w:val="Heading5Char"/>
     <w:uiPriority w:val="9"/>
+    <w:semiHidden/>
     <w:unhideWhenUsed/>
     <w:qFormat/>
+    <w:rsid w:val="00A10FD9"/>
     <w:pPr>
       <w:keepNext/>
       <w:keepLines/>
-      <w:spacing w:after="0" w:before="200"/>
+      <w:spacing w:after="40" w:before="80"/>
       <w:outlineLvl w:val="4"/>
     </w:pPr>
     <w:rPr>
-      <w:rFonts w:asciiTheme="majorHAnsi" w:cstheme="majorBidi" w:eastAsiaTheme="majorEastAsia" w:hAnsiTheme="majorHAnsi"/>
-      <w:iCs/>
-      <w:color w:themeColor="accent1" w:val="4F81BD"/>
-      <w:sz w:val="24"/>
-      <w:szCs w:val="24"/>
+      <w:rFonts w:cstheme="majorBidi" w:eastAsiaTheme="majorEastAsia"/>
+      <w:color w:themeColor="accent1" w:themeShade="BF" w:val="0F4761"/>
     </w:rPr>
   </w:style>
   <w:style w:styleId="Heading6" w:type="paragraph">
-    <w:name w:val="Heading 6"/>
+    <w:name w:val="heading 6"/>
     <w:basedOn w:val="Normal"/>
     <w:next w:val="BodyText"/>
+    <w:link w:val="Heading6Char"/>
     <w:uiPriority w:val="9"/>
+    <w:semiHidden/>
     <w:unhideWhenUsed/>
     <w:qFormat/>
+    <w:rsid w:val="00A10FD9"/>
     <w:pPr>
       <w:keepNext/>
       <w:keepLines/>
-      <w:spacing w:after="0" w:before="200"/>
+      <w:spacing w:after="0" w:before="40"/>
       <w:outlineLvl w:val="5"/>
     </w:pPr>
     <w:rPr>
-      <w:rFonts w:asciiTheme="majorHAnsi" w:cstheme="majorBidi" w:eastAsiaTheme="majorEastAsia" w:hAnsiTheme="majorHAnsi"/>
-      <w:color w:themeColor="accent1" w:val="4F81BD"/>
-      <w:sz w:val="24"/>
-      <w:szCs w:val="24"/>
+      <w:rFonts w:cstheme="majorBidi" w:eastAsiaTheme="majorEastAsia"/>
+      <w:i/>
+      <w:iCs/>
+      <w:color w:themeColor="text1" w:themeTint="A6" w:val="595959"/>
     </w:rPr>
   </w:style>
   <w:style w:styleId="Heading7" w:type="paragraph">
-    <w:name w:val="Heading 7"/>
+    <w:name w:val="heading 7"/>
     <w:basedOn w:val="Normal"/>
     <w:next w:val="BodyText"/>
+    <w:link w:val="Heading7Char"/>
     <w:uiPriority w:val="9"/>
+    <w:semiHidden/>
     <w:unhideWhenUsed/>
     <w:qFormat/>
+    <w:rsid w:val="00A10FD9"/>
     <w:pPr>
       <w:keepNext/>
       <w:keepLines/>
-      <w:spacing w:after="0" w:before="200"/>
+      <w:spacing w:after="0" w:before="40"/>
       <w:outlineLvl w:val="6"/>
     </w:pPr>
     <w:rPr>
-      <w:rFonts w:asciiTheme="majorHAnsi" w:cstheme="majorBidi" w:eastAsiaTheme="majorEastAsia" w:hAnsiTheme="majorHAnsi"/>
-      <w:color w:themeColor="accent1" w:val="4F81BD"/>
-      <w:sz w:val="24"/>
-      <w:szCs w:val="24"/>
+      <w:rFonts w:cstheme="majorBidi" w:eastAsiaTheme="majorEastAsia"/>
+      <w:color w:themeColor="text1" w:themeTint="A6" w:val="595959"/>
     </w:rPr>
   </w:style>
   <w:style w:styleId="Heading8" w:type="paragraph">
-    <w:name w:val="Heading 8"/>
+    <w:name w:val="heading 8"/>
     <w:basedOn w:val="Normal"/>
     <w:next w:val="BodyText"/>
+    <w:link w:val="Heading8Char"/>
     <w:uiPriority w:val="9"/>
+    <w:semiHidden/>
     <w:unhideWhenUsed/>
     <w:qFormat/>
+    <w:rsid w:val="00A10FD9"/>
     <w:pPr>
       <w:keepNext/>
       <w:keepLines/>
-      <w:spacing w:after="0" w:before="200"/>
+      <w:spacing w:after="0"/>
       <w:outlineLvl w:val="7"/>
     </w:pPr>
     <w:rPr>
-      <w:rFonts w:asciiTheme="majorHAnsi" w:cstheme="majorBidi" w:eastAsiaTheme="majorEastAsia" w:hAnsiTheme="majorHAnsi"/>
-      <w:color w:themeColor="accent1" w:val="4F81BD"/>
-      <w:sz w:val="24"/>
-      <w:szCs w:val="24"/>
+      <w:rFonts w:cstheme="majorBidi" w:eastAsiaTheme="majorEastAsia"/>
+      <w:i/>
+      <w:iCs/>
+      <w:color w:themeColor="text1" w:themeTint="D8" w:val="272727"/>
     </w:rPr>
   </w:style>
   <w:style w:styleId="Heading9" w:type="paragraph">
-    <w:name w:val="Heading 9"/>
+    <w:name w:val="heading 9"/>
     <w:basedOn w:val="Normal"/>
     <w:next w:val="BodyText"/>
+    <w:link w:val="Heading9Char"/>
     <w:uiPriority w:val="9"/>
+    <w:semiHidden/>
     <w:unhideWhenUsed/>
     <w:qFormat/>
+    <w:rsid w:val="00A10FD9"/>
     <w:pPr>
       <w:keepNext/>
       <w:keepLines/>
-      <w:spacing w:after="0" w:before="200"/>
+      <w:spacing w:after="0"/>
       <w:outlineLvl w:val="8"/>
     </w:pPr>
     <w:rPr>
+      <w:rFonts w:cstheme="majorBidi" w:eastAsiaTheme="majorEastAsia"/>
+      <w:color w:themeColor="text1" w:themeTint="D8" w:val="272727"/>
+    </w:rPr>
+  </w:style>
+  <w:style w:customStyle="1" w:styleId="Heading1Char" w:type="character">
+    <w:name w:val="Heading 1 Char"/>
+    <w:basedOn w:val="DefaultParagraphFont"/>
+    <w:link w:val="Heading1"/>
+    <w:uiPriority w:val="9"/>
+    <w:rsid w:val="00A10FD9"/>
+    <w:rPr>
       <w:rFonts w:asciiTheme="majorHAnsi" w:cstheme="majorBidi" w:eastAsiaTheme="majorEastAsia" w:hAnsiTheme="majorHAnsi"/>
-      <w:color w:themeColor="accent1" w:val="4F81BD"/>
-      <w:sz w:val="24"/>
-      <w:szCs w:val="24"/>
+      <w:color w:themeColor="accent1" w:themeShade="BF" w:val="0F4761"/>
+      <w:sz w:val="40"/>
+      <w:szCs w:val="40"/>
+    </w:rPr>
+  </w:style>
+  <w:style w:customStyle="1" w:styleId="Heading2Char" w:type="character">
+    <w:name w:val="Heading 2 Char"/>
+    <w:basedOn w:val="DefaultParagraphFont"/>
+    <w:link w:val="Heading2"/>
+    <w:uiPriority w:val="9"/>
+    <w:semiHidden/>
+    <w:rsid w:val="00A10FD9"/>
+    <w:rPr>
+      <w:rFonts w:asciiTheme="majorHAnsi" w:cstheme="majorBidi" w:eastAsiaTheme="majorEastAsia" w:hAnsiTheme="majorHAnsi"/>
+      <w:color w:themeColor="accent1" w:themeShade="BF" w:val="0F4761"/>
+      <w:sz w:val="32"/>
+      <w:szCs w:val="32"/>
+    </w:rPr>
+  </w:style>
+  <w:style w:customStyle="1" w:styleId="Heading3Char" w:type="character">
+    <w:name w:val="Heading 3 Char"/>
+    <w:basedOn w:val="DefaultParagraphFont"/>
+    <w:link w:val="Heading3"/>
+    <w:uiPriority w:val="9"/>
+    <w:semiHidden/>
+    <w:rsid w:val="00A10FD9"/>
+    <w:rPr>
+      <w:rFonts w:cstheme="majorBidi" w:eastAsiaTheme="majorEastAsia"/>
+      <w:color w:themeColor="accent1" w:themeShade="BF" w:val="0F4761"/>
+      <w:sz w:val="28"/>
+      <w:szCs w:val="28"/>
+    </w:rPr>
+  </w:style>
+  <w:style w:customStyle="1" w:styleId="Heading4Char" w:type="character">
+    <w:name w:val="Heading 4 Char"/>
+    <w:basedOn w:val="DefaultParagraphFont"/>
+    <w:link w:val="Heading4"/>
+    <w:uiPriority w:val="9"/>
+    <w:semiHidden/>
+    <w:rsid w:val="00A10FD9"/>
+    <w:rPr>
+      <w:rFonts w:cstheme="majorBidi" w:eastAsiaTheme="majorEastAsia"/>
+      <w:i/>
+      <w:iCs/>
+      <w:color w:themeColor="accent1" w:themeShade="BF" w:val="0F4761"/>
+    </w:rPr>
+  </w:style>
+  <w:style w:customStyle="1" w:styleId="Heading5Char" w:type="character">
+    <w:name w:val="Heading 5 Char"/>
+    <w:basedOn w:val="DefaultParagraphFont"/>
+    <w:link w:val="Heading5"/>
+    <w:uiPriority w:val="9"/>
+    <w:semiHidden/>
+    <w:rsid w:val="00A10FD9"/>
+    <w:rPr>
+      <w:rFonts w:cstheme="majorBidi" w:eastAsiaTheme="majorEastAsia"/>
+      <w:color w:themeColor="accent1" w:themeShade="BF" w:val="0F4761"/>
+    </w:rPr>
+  </w:style>
+  <w:style w:customStyle="1" w:styleId="Heading6Char" w:type="character">
+    <w:name w:val="Heading 6 Char"/>
+    <w:basedOn w:val="DefaultParagraphFont"/>
+    <w:link w:val="Heading6"/>
+    <w:uiPriority w:val="9"/>
+    <w:semiHidden/>
+    <w:rsid w:val="00A10FD9"/>
+    <w:rPr>
+      <w:rFonts w:cstheme="majorBidi" w:eastAsiaTheme="majorEastAsia"/>
+      <w:i/>
+      <w:iCs/>
+      <w:color w:themeColor="text1" w:themeTint="A6" w:val="595959"/>
+    </w:rPr>
+  </w:style>
+  <w:style w:customStyle="1" w:styleId="Heading7Char" w:type="character">
+    <w:name w:val="Heading 7 Char"/>
+    <w:basedOn w:val="DefaultParagraphFont"/>
+    <w:link w:val="Heading7"/>
+    <w:uiPriority w:val="9"/>
+    <w:semiHidden/>
+    <w:rsid w:val="00A10FD9"/>
+    <w:rPr>
+      <w:rFonts w:cstheme="majorBidi" w:eastAsiaTheme="majorEastAsia"/>
+      <w:color w:themeColor="text1" w:themeTint="A6" w:val="595959"/>
+    </w:rPr>
+  </w:style>
+  <w:style w:customStyle="1" w:styleId="Heading8Char" w:type="character">
+    <w:name w:val="Heading 8 Char"/>
+    <w:basedOn w:val="DefaultParagraphFont"/>
+    <w:link w:val="Heading8"/>
+    <w:uiPriority w:val="9"/>
+    <w:semiHidden/>
+    <w:rsid w:val="00A10FD9"/>
+    <w:rPr>
+      <w:rFonts w:cstheme="majorBidi" w:eastAsiaTheme="majorEastAsia"/>
+      <w:i/>
+      <w:iCs/>
+      <w:color w:themeColor="text1" w:themeTint="D8" w:val="272727"/>
+    </w:rPr>
+  </w:style>
+  <w:style w:customStyle="1" w:styleId="Heading9Char" w:type="character">
+    <w:name w:val="Heading 9 Char"/>
+    <w:basedOn w:val="DefaultParagraphFont"/>
+    <w:link w:val="Heading9"/>
+    <w:uiPriority w:val="9"/>
+    <w:semiHidden/>
+    <w:rsid w:val="00A10FD9"/>
+    <w:rPr>
+      <w:rFonts w:cstheme="majorBidi" w:eastAsiaTheme="majorEastAsia"/>
+      <w:color w:themeColor="text1" w:themeTint="D8" w:val="272727"/>
     </w:rPr>
   </w:style>
   <w:style w:styleId="BlockText" w:type="paragraph">
@@ -1914,8 +2231,8 @@
   </w:style>
   <w:style w:styleId="FootnoteBlockText" w:type="paragraph">
     <w:name w:val="Footnote Block Text"/>
-    <w:basedOn w:val="Footnote Text"/>
-    <w:next w:val="Footnote Text"/>
+    <w:basedOn w:val="FootnoteText"/>
+    <w:next w:val="FootnoteText"/>
     <w:uiPriority w:val="9"/>
     <w:unhideWhenUsed/>
     <w:qFormat/>
@@ -2307,44 +2624,44 @@
         <a:sysClr val="window" lastClr="FFFFFF"/>
       </a:lt1>
       <a:dk2>
-        <a:srgbClr val="1F497D"/>
+        <a:srgbClr val="0E2841"/>
       </a:dk2>
       <a:lt2>
-        <a:srgbClr val="EEECE1"/>
+        <a:srgbClr val="E8E8E8"/>
       </a:lt2>
       <a:accent1>
-        <a:srgbClr val="4F81BD"/>
+        <a:srgbClr val="156082"/>
       </a:accent1>
       <a:accent2>
-        <a:srgbClr val="C0504D"/>
+        <a:srgbClr val="E97132"/>
       </a:accent2>
       <a:accent3>
-        <a:srgbClr val="9BBB59"/>
+        <a:srgbClr val="196B24"/>
       </a:accent3>
       <a:accent4>
-        <a:srgbClr val="8064A2"/>
+        <a:srgbClr val="0F9ED5"/>
       </a:accent4>
       <a:accent5>
-        <a:srgbClr val="4BACC6"/>
+        <a:srgbClr val="A02B93"/>
       </a:accent5>
       <a:accent6>
-        <a:srgbClr val="F79646"/>
+        <a:srgbClr val="4EA72E"/>
       </a:accent6>
       <a:hlink>
-        <a:srgbClr val="0000FF"/>
+        <a:srgbClr val="467886"/>
       </a:hlink>
       <a:folHlink>
-        <a:srgbClr val="800080"/>
+        <a:srgbClr val="96607D"/>
       </a:folHlink>
     </a:clrScheme>
     <a:fontScheme name="Office">
       <a:majorFont>
-        <a:latin typeface="Calibri"/>
+        <a:latin typeface="Aptos Display" panose="02110004020202020204"/>
         <a:ea typeface=""/>
         <a:cs typeface=""/>
-        <a:font script="Jpan" typeface="ＭＳ ゴシック"/>
+        <a:font script="Jpan" typeface="游ゴシック Light"/>
         <a:font script="Hang" typeface="맑은 고딕"/>
-        <a:font script="Hans" typeface="宋体"/>
+        <a:font script="Hans" typeface="等线 Light"/>
         <a:font script="Hant" typeface="新細明體"/>
         <a:font script="Arab" typeface="Times New Roman"/>
         <a:font script="Hebr" typeface="Times New Roman"/>
@@ -2371,14 +2688,32 @@
         <a:font script="Mong" typeface="Mongolian Baiti"/>
         <a:font script="Viet" typeface="Times New Roman"/>
         <a:font script="Uigh" typeface="Microsoft Uighur"/>
+        <a:font script="Geor" typeface="Sylfaen"/>
+        <a:font script="Armn" typeface="Arial"/>
+        <a:font script="Bugi" typeface="Leelawadee UI"/>
+        <a:font script="Bopo" typeface="Microsoft JhengHei"/>
+        <a:font script="Java" typeface="Javanese Text"/>
+        <a:font script="Lisu" typeface="Segoe UI"/>
+        <a:font script="Mymr" typeface="Myanmar Text"/>
+        <a:font script="Nkoo" typeface="Ebrima"/>
+        <a:font script="Olck" typeface="Nirmala UI"/>
+        <a:font script="Osma" typeface="Ebrima"/>
+        <a:font script="Phag" typeface="Phagspa"/>
+        <a:font script="Syrn" typeface="Estrangelo Edessa"/>
+        <a:font script="Syrj" typeface="Estrangelo Edessa"/>
+        <a:font script="Syre" typeface="Estrangelo Edessa"/>
+        <a:font script="Sora" typeface="Nirmala UI"/>
+        <a:font script="Tale" typeface="Microsoft Tai Le"/>
+        <a:font script="Talu" typeface="Microsoft New Tai Lue"/>
+        <a:font script="Tfng" typeface="Ebrima"/>
       </a:majorFont>
       <a:minorFont>
-        <a:latin typeface="Cambria"/>
+        <a:latin typeface="Aptos" panose="02110004020202020204"/>
         <a:ea typeface=""/>
         <a:cs typeface=""/>
-        <a:font script="Jpan" typeface="ＭＳ 明朝"/>
+        <a:font script="Jpan" typeface="游明朝"/>
         <a:font script="Hang" typeface="맑은 고딕"/>
-        <a:font script="Hans" typeface="宋体"/>
+        <a:font script="Hans" typeface="等线"/>
         <a:font script="Hant" typeface="新細明體"/>
         <a:font script="Arab" typeface="Arial"/>
         <a:font script="Hebr" typeface="Arial"/>
@@ -2405,6 +2740,24 @@
         <a:font script="Mong" typeface="Mongolian Baiti"/>
         <a:font script="Viet" typeface="Arial"/>
         <a:font script="Uigh" typeface="Microsoft Uighur"/>
+        <a:font script="Geor" typeface="Sylfaen"/>
+        <a:font script="Armn" typeface="Arial"/>
+        <a:font script="Bugi" typeface="Leelawadee UI"/>
+        <a:font script="Bopo" typeface="Microsoft JhengHei"/>
+        <a:font script="Java" typeface="Javanese Text"/>
+        <a:font script="Lisu" typeface="Segoe UI"/>
+        <a:font script="Mymr" typeface="Myanmar Text"/>
+        <a:font script="Nkoo" typeface="Ebrima"/>
+        <a:font script="Olck" typeface="Nirmala UI"/>
+        <a:font script="Osma" typeface="Ebrima"/>
+        <a:font script="Phag" typeface="Phagspa"/>
+        <a:font script="Syrn" typeface="Estrangelo Edessa"/>
+        <a:font script="Syrj" typeface="Estrangelo Edessa"/>
+        <a:font script="Syre" typeface="Estrangelo Edessa"/>
+        <a:font script="Sora" typeface="Nirmala UI"/>
+        <a:font script="Tale" typeface="Microsoft Tai Le"/>
+        <a:font script="Talu" typeface="Microsoft New Tai Lue"/>
+        <a:font script="Tfng" typeface="Ebrima"/>
       </a:minorFont>
     </a:fontScheme>
     <a:fmtScheme name="Office">
@@ -2416,200 +2769,141 @@
           <a:gsLst>
             <a:gs pos="0">
               <a:schemeClr val="phClr">
-                <a:tint val="50000"/>
-                <a:satMod val="300000"/>
+                <a:lumMod val="110000"/>
+                <a:satMod val="105000"/>
+                <a:tint val="67000"/>
               </a:schemeClr>
             </a:gs>
-            <a:gs pos="35000">
+            <a:gs pos="50000">
               <a:schemeClr val="phClr">
-                <a:tint val="37000"/>
-                <a:satMod val="300000"/>
+                <a:lumMod val="105000"/>
+                <a:satMod val="103000"/>
+                <a:tint val="73000"/>
               </a:schemeClr>
             </a:gs>
             <a:gs pos="100000">
               <a:schemeClr val="phClr">
-                <a:tint val="15000"/>
-                <a:satMod val="350000"/>
+                <a:lumMod val="105000"/>
+                <a:satMod val="109000"/>
+                <a:tint val="81000"/>
               </a:schemeClr>
             </a:gs>
           </a:gsLst>
-          <a:lin ang="16200000" scaled="1"/>
+          <a:lin ang="5400000" scaled="0"/>
         </a:gradFill>
         <a:gradFill rotWithShape="1">
           <a:gsLst>
             <a:gs pos="0">
               <a:schemeClr val="phClr">
-                <a:tint val="100000"/>
+                <a:satMod val="103000"/>
+                <a:lumMod val="102000"/>
+                <a:tint val="94000"/>
+              </a:schemeClr>
+            </a:gs>
+            <a:gs pos="50000">
+              <a:schemeClr val="phClr">
+                <a:satMod val="110000"/>
+                <a:lumMod val="100000"/>
                 <a:shade val="100000"/>
-                <a:satMod val="130000"/>
               </a:schemeClr>
             </a:gs>
             <a:gs pos="100000">
               <a:schemeClr val="phClr">
-                <a:tint val="50000"/>
-                <a:shade val="100000"/>
-                <a:satMod val="350000"/>
+                <a:lumMod val="99000"/>
+                <a:satMod val="120000"/>
+                <a:shade val="78000"/>
               </a:schemeClr>
             </a:gs>
           </a:gsLst>
-          <a:lin ang="16200000" scaled="0"/>
+          <a:lin ang="5400000" scaled="0"/>
         </a:gradFill>
       </a:fillStyleLst>
       <a:lnStyleLst>
-        <a:ln w="9525" cap="flat" cmpd="sng" algn="ctr">
-          <a:solidFill>
-            <a:schemeClr val="phClr">
-              <a:shade val="95000"/>
-              <a:satMod val="105000"/>
-            </a:schemeClr>
-          </a:solidFill>
-          <a:prstDash val="solid"/>
-        </a:ln>
-        <a:ln w="25400" cap="flat" cmpd="sng" algn="ctr">
+        <a:ln w="6350" cap="flat" cmpd="sng" algn="ctr">
           <a:solidFill>
             <a:schemeClr val="phClr"/>
           </a:solidFill>
           <a:prstDash val="solid"/>
+          <a:miter lim="800000"/>
         </a:ln>
-        <a:ln w="38100" cap="flat" cmpd="sng" algn="ctr">
+        <a:ln w="12700" cap="flat" cmpd="sng" algn="ctr">
           <a:solidFill>
             <a:schemeClr val="phClr"/>
           </a:solidFill>
           <a:prstDash val="solid"/>
+          <a:miter lim="800000"/>
+        </a:ln>
+        <a:ln w="19050" cap="flat" cmpd="sng" algn="ctr">
+          <a:solidFill>
+            <a:schemeClr val="phClr"/>
+          </a:solidFill>
+          <a:prstDash val="solid"/>
+          <a:miter lim="800000"/>
         </a:ln>
       </a:lnStyleLst>
       <a:effectStyleLst>
         <a:effectStyle>
+          <a:effectLst/>
+        </a:effectStyle>
+        <a:effectStyle>
+          <a:effectLst/>
+        </a:effectStyle>
+        <a:effectStyle>
           <a:effectLst>
-            <a:outerShdw blurRad="40000" dist="20000" dir="5400000" rotWithShape="0">
+            <a:outerShdw blurRad="57150" dist="19050" dir="5400000" algn="ctr" rotWithShape="0">
               <a:srgbClr val="000000">
-                <a:alpha val="38000"/>
+                <a:alpha val="63000"/>
               </a:srgbClr>
             </a:outerShdw>
           </a:effectLst>
-        </a:effectStyle>
-        <a:effectStyle>
-          <a:effectLst>
-            <a:outerShdw blurRad="40000" dist="23000" dir="5400000" rotWithShape="0">
-              <a:srgbClr val="000000">
-                <a:alpha val="35000"/>
-              </a:srgbClr>
-            </a:outerShdw>
-          </a:effectLst>
-        </a:effectStyle>
-        <a:effectStyle>
-          <a:effectLst>
-            <a:outerShdw blurRad="40000" dist="23000" dir="5400000" rotWithShape="0">
-              <a:srgbClr val="000000">
-                <a:alpha val="35000"/>
-              </a:srgbClr>
-            </a:outerShdw>
-          </a:effectLst>
-          <a:scene3d>
-            <a:camera prst="orthographicFront">
-              <a:rot lat="0" lon="0" rev="0"/>
-            </a:camera>
-            <a:lightRig rig="threePt" dir="t">
-              <a:rot lat="0" lon="0" rev="1200000"/>
-            </a:lightRig>
-          </a:scene3d>
-          <a:sp3d>
-            <a:bevelT w="63500" h="25400"/>
-          </a:sp3d>
         </a:effectStyle>
       </a:effectStyleLst>
       <a:bgFillStyleLst>
         <a:solidFill>
           <a:schemeClr val="phClr"/>
         </a:solidFill>
+        <a:solidFill>
+          <a:schemeClr val="phClr">
+            <a:tint val="95000"/>
+            <a:satMod val="170000"/>
+          </a:schemeClr>
+        </a:solidFill>
         <a:gradFill rotWithShape="1">
           <a:gsLst>
             <a:gs pos="0">
               <a:schemeClr val="phClr">
-                <a:tint val="40000"/>
-                <a:satMod val="350000"/>
+                <a:tint val="93000"/>
+                <a:satMod val="150000"/>
+                <a:shade val="98000"/>
+                <a:lumMod val="102000"/>
               </a:schemeClr>
             </a:gs>
-            <a:gs pos="40000">
+            <a:gs pos="50000">
               <a:schemeClr val="phClr">
-                <a:tint val="45000"/>
-                <a:shade val="99000"/>
-                <a:satMod val="350000"/>
+                <a:tint val="98000"/>
+                <a:satMod val="130000"/>
+                <a:shade val="90000"/>
+                <a:lumMod val="103000"/>
               </a:schemeClr>
             </a:gs>
             <a:gs pos="100000">
               <a:schemeClr val="phClr">
-                <a:shade val="20000"/>
-                <a:satMod val="255000"/>
+                <a:shade val="63000"/>
+                <a:satMod val="120000"/>
               </a:schemeClr>
             </a:gs>
           </a:gsLst>
-          <a:path path="circle">
-            <a:fillToRect l="50000" t="-80000" r="50000" b="180000"/>
-          </a:path>
-        </a:gradFill>
-        <a:gradFill rotWithShape="1">
-          <a:gsLst>
-            <a:gs pos="0">
-              <a:schemeClr val="phClr">
-                <a:tint val="80000"/>
-                <a:satMod val="300000"/>
-              </a:schemeClr>
-            </a:gs>
-            <a:gs pos="100000">
-              <a:schemeClr val="phClr">
-                <a:shade val="30000"/>
-                <a:satMod val="200000"/>
-              </a:schemeClr>
-            </a:gs>
-          </a:gsLst>
-          <a:path path="circle">
-            <a:fillToRect l="50000" t="50000" r="50000" b="50000"/>
-          </a:path>
+          <a:lin ang="5400000" scaled="0"/>
         </a:gradFill>
       </a:bgFillStyleLst>
     </a:fmtScheme>
   </a:themeElements>
-  <a:objectDefaults>
-    <a:spDef>
-      <a:spPr/>
-      <a:bodyPr/>
-      <a:lstStyle/>
-      <a:style>
-        <a:lnRef idx="1">
-          <a:schemeClr val="accent1"/>
-        </a:lnRef>
-        <a:fillRef idx="3">
-          <a:schemeClr val="accent1"/>
-        </a:fillRef>
-        <a:effectRef idx="2">
-          <a:schemeClr val="accent1"/>
-        </a:effectRef>
-        <a:fontRef idx="minor">
-          <a:schemeClr val="lt1"/>
-        </a:fontRef>
-      </a:style>
-    </a:spDef>
-    <a:lnDef>
-      <a:spPr/>
-      <a:bodyPr/>
-      <a:lstStyle/>
-      <a:style>
-        <a:lnRef idx="2">
-          <a:schemeClr val="accent1"/>
-        </a:lnRef>
-        <a:fillRef idx="0">
-          <a:schemeClr val="accent1"/>
-        </a:fillRef>
-        <a:effectRef idx="1">
-          <a:schemeClr val="accent1"/>
-        </a:effectRef>
-        <a:fontRef idx="minor">
-          <a:schemeClr val="tx1"/>
-        </a:fontRef>
-      </a:style>
-    </a:lnDef>
-  </a:objectDefaults>
+  <a:objectDefaults/>
   <a:extraClrSchemeLst/>
+  <a:extLst>
+    <a:ext uri="{05A4C25C-085E-4340-85A3-A5531E510DB2}">
+      <thm15:themeFamily xmlns:thm15="http://schemas.microsoft.com/office/thememl/2012/main" name="Office Theme" id="{2E142A2C-CD16-42D6-873A-C26D2A0506FA}" vid="{1BDDFF52-6CD6-40A5-AB3C-68EB2F1E4D0A}"/>
+    </a:ext>
+  </a:extLst>
 </a:theme>
 </file>
</xml_diff>

<commit_message>
resume and doc updates
</commit_message>
<xml_diff>
--- a/jason-toups-resume.docx
+++ b/jason-toups-resume.docx
@@ -249,7 +249,7 @@
         <w:pStyle w:val="FirstParagraph"/>
       </w:pPr>
       <w:r>
-        <w:t xml:space="preserve">Blockchain company developing the Internet Computer, a decentralized platform for running scalable smart contracts and dApps without traditional cloud infrastructure.</w:t>
+        <w:t xml:space="preserve">DFINITY Foundation is a not-for-profit organization developing the Internet Computer, a revolutionary blockchain network that transforms the internet into a decentralized cloud. Home to Caffeine AI, the world’s first self-writing apps platform that enables users to create fully decentralized applications using natural language conversations, deployed directly on the blockchain without traditional coding.</w:t>
       </w:r>
     </w:p>
     <w:p>
@@ -265,6 +265,94 @@
           <w:b/>
           <w:bCs/>
         </w:rPr>
+        <w:t xml:space="preserve">Shipped</w:t>
+      </w:r>
+      <w:r>
+        <w:t xml:space="preserve"> </w:t>
+      </w:r>
+      <w:r>
+        <w:t xml:space="preserve">production-ready applications end-to-end for Caffeine’s launch, including Tiny Tasks (featured in the live launch demo) and Habitual, demonstrating full ownership from concept to deployment.</w:t>
+      </w:r>
+    </w:p>
+    <w:p>
+      <w:pPr>
+        <w:pStyle w:val="Compact"/>
+        <w:numPr>
+          <w:ilvl w:val="0"/>
+          <w:numId w:val="1001"/>
+        </w:numPr>
+      </w:pPr>
+      <w:r>
+        <w:rPr>
+          <w:b/>
+          <w:bCs/>
+        </w:rPr>
+        <w:t xml:space="preserve">Led</w:t>
+      </w:r>
+      <w:r>
+        <w:t xml:space="preserve"> </w:t>
+      </w:r>
+      <w:r>
+        <w:t xml:space="preserve">platform-wide UI/UX improvements across the App Marketplace, standardized theming architecture, and resolved critical user experience issues like Internet Identity sign-in flows.</w:t>
+      </w:r>
+    </w:p>
+    <w:p>
+      <w:pPr>
+        <w:pStyle w:val="Compact"/>
+        <w:numPr>
+          <w:ilvl w:val="0"/>
+          <w:numId w:val="1001"/>
+        </w:numPr>
+      </w:pPr>
+      <w:r>
+        <w:rPr>
+          <w:b/>
+          <w:bCs/>
+        </w:rPr>
+        <w:t xml:space="preserve">Enabled</w:t>
+      </w:r>
+      <w:r>
+        <w:t xml:space="preserve"> </w:t>
+      </w:r>
+      <w:r>
+        <w:t xml:space="preserve">cross-team collaboration during Caffeine’s high-stakes product launch through comprehensive technical documentation, shared component libraries, and developer enablement tools.</w:t>
+      </w:r>
+    </w:p>
+    <w:p>
+      <w:pPr>
+        <w:pStyle w:val="Compact"/>
+        <w:numPr>
+          <w:ilvl w:val="0"/>
+          <w:numId w:val="1001"/>
+        </w:numPr>
+      </w:pPr>
+      <w:r>
+        <w:rPr>
+          <w:b/>
+          <w:bCs/>
+        </w:rPr>
+        <w:t xml:space="preserve">Architected</w:t>
+      </w:r>
+      <w:r>
+        <w:t xml:space="preserve"> </w:t>
+      </w:r>
+      <w:r>
+        <w:t xml:space="preserve">modern React/TypeScript solutions with mobile-first design, improving both developer experience and end-user experience while maintaining high delivery pace.</w:t>
+      </w:r>
+    </w:p>
+    <w:p>
+      <w:pPr>
+        <w:pStyle w:val="Compact"/>
+        <w:numPr>
+          <w:ilvl w:val="0"/>
+          <w:numId w:val="1001"/>
+        </w:numPr>
+      </w:pPr>
+      <w:r>
+        <w:rPr>
+          <w:b/>
+          <w:bCs/>
+        </w:rPr>
         <w:t xml:space="preserve">Engineered</w:t>
       </w:r>
       <w:r>
@@ -360,6 +448,24 @@
       </w:r>
       <w:r>
         <w:t xml:space="preserve">the styling for the KYC-site.</w:t>
+      </w:r>
+    </w:p>
+    <w:p>
+      <w:pPr>
+        <w:pStyle w:val="FirstParagraph"/>
+      </w:pPr>
+      <w:r>
+        <w:rPr>
+          <w:b/>
+          <w:bCs/>
+        </w:rPr>
+        <w:t xml:space="preserve">Skills:</w:t>
+      </w:r>
+      <w:r>
+        <w:t xml:space="preserve"> </w:t>
+      </w:r>
+      <w:r>
+        <w:t xml:space="preserve">TypeScript · React · Python · CrewAI · MCP Servers · Tailwind · Technical Documentation · Mentorship</w:t>
       </w:r>
     </w:p>
     <w:bookmarkEnd w:id="28"/>
@@ -501,7 +607,7 @@
         <w:pStyle w:val="FirstParagraph"/>
       </w:pPr>
       <w:r>
-        <w:t xml:space="preserve">Payment platform for small and medium businesses. Worked with Angular &amp; RxJS on the revenue-generating International Payments Team.</w:t>
+        <w:t xml:space="preserve">Automated financial operations platform providing end-to-end bill payments, invoicing, and accounts payable/receivable management for SMBs and midsize companies. AI-enabled platform that streamlines cash flow and payment processes. Worked with Angular &amp; RxJS on the revenue-generating International Payments Team.</w:t>
       </w:r>
     </w:p>
     <w:p>
@@ -625,7 +731,7 @@
         <w:pStyle w:val="FirstParagraph"/>
       </w:pPr>
       <w:r>
-        <w:t xml:space="preserve">E-Commerce sites for housewares and home decor. Worked on the Micro Front End team, transitioning Production pages from 6 brands, into a unified Vue project.</w:t>
+        <w:t xml:space="preserve">Premier multi-channel specialty retailer of high-quality home furnishings and kitchenware, operating 625+ stores globally and distributing to 60+ countries. Portfolio includes Williams Sonoma, Pottery Barn, Pottery Barn Kids, PBteen, West Elm, Williams-Sonoma Home, Mark and Graham, and Rejuvenation brands. Worked on the Micro Front End team, transitioning Production pages from 6 brands, into a unified Vue project.</w:t>
       </w:r>
     </w:p>
     <w:p>
@@ -753,7 +859,7 @@
         <w:t xml:space="preserve"> </w:t>
       </w:r>
       <w:r>
-        <w:t xml:space="preserve">Javascript · Vue · SASS · NodeJS · Shell · Markdown · Adobe Experience Manager</w:t>
+        <w:t xml:space="preserve">Javascript · Vue · SASS · NodeJS · Shell · Markdown · Adobe Experience Manager · Mentorship</w:t>
       </w:r>
     </w:p>
     <w:bookmarkEnd w:id="31"/>
@@ -771,7 +877,7 @@
         <w:pStyle w:val="FirstParagraph"/>
       </w:pPr>
       <w:r>
-        <w:t xml:space="preserve">A memory book platform, where friends &amp; family collaborate on a commemorative digital or physical book.</w:t>
+        <w:t xml:space="preserve">Collaborative memory book platform that enables users to collect letters, photos, and memories from friends, family, and coworkers for special occasions like retirements, birthdays, and anniversaries. Contributors submit content through customizable templates, which are then compiled into professionally printed hardcover books with immediate PDF download options.</w:t>
       </w:r>
     </w:p>
     <w:p>
@@ -895,7 +1001,7 @@
         <w:pStyle w:val="FirstParagraph"/>
       </w:pPr>
       <w:r>
-        <w:t xml:space="preserve">A philanthropic organization dedicated to cultural exchange between Hawaii &amp; Japan.</w:t>
+        <w:t xml:space="preserve">Non-profit organization serving to promote, perpetuate, and preserve Okinawan culture in Hawaii. Represents 50 member clubs with combined membership exceeding 40,000, publishing the bi-monthly Uchinanchu Newsletter and commemorating 125 years of Okinawan immigration to Hawaii and emigration to the world.</w:t>
       </w:r>
     </w:p>
     <w:p>
@@ -997,7 +1103,7 @@
         <w:pStyle w:val="FirstParagraph"/>
       </w:pPr>
       <w:r>
-        <w:t xml:space="preserve">Mobile marketing platform. Engineered &amp; Designed mobile marketing materials.</w:t>
+        <w:t xml:space="preserve">Mobile-first demand-side platform (DSP) specializing in programmatic advertising and user acquisition for mobile apps and websites. Features Nero platform with true bidding transparency, predictive analytics, and ROAS optimization for performance advertisers seeking scalable campaign management.</w:t>
       </w:r>
     </w:p>
     <w:p>

</xml_diff>